<commit_message>
add FSD v1.0; modify admin view
</commit_message>
<xml_diff>
--- a/docs/FSD.docx
+++ b/docs/FSD.docx
@@ -83,12 +83,28 @@
             <w:pStyle w:val="Tartalomjegyzkcmsora"/>
             <w:jc w:val="both"/>
           </w:pPr>
+          <w:proofErr w:type="spellStart"/>
           <w:r>
             <w:rPr>
               <w:lang w:val="hu-HU"/>
             </w:rPr>
-            <w:t>Table of contents</w:t>
+            <w:t>Table</w:t>
           </w:r>
+          <w:proofErr w:type="spellEnd"/>
+          <w:r>
+            <w:rPr>
+              <w:lang w:val="hu-HU"/>
+            </w:rPr>
+            <w:t xml:space="preserve"> of </w:t>
+          </w:r>
+          <w:proofErr w:type="spellStart"/>
+          <w:r>
+            <w:rPr>
+              <w:lang w:val="hu-HU"/>
+            </w:rPr>
+            <w:t>contents</w:t>
+          </w:r>
+          <w:proofErr w:type="spellEnd"/>
         </w:p>
         <w:p>
           <w:pPr>
@@ -111,13 +127,144 @@
           <w:r>
             <w:fldChar w:fldCharType="separate"/>
           </w:r>
-          <w:hyperlink w:anchor="_Toc394444103" w:history="1">
+          <w:bookmarkStart w:id="0" w:name="_GoBack"/>
+          <w:bookmarkEnd w:id="0"/>
+          <w:r>
+            <w:rPr>
+              <w:rStyle w:val="Hiperhivatkozs"/>
+              <w:noProof/>
+            </w:rPr>
+            <w:fldChar w:fldCharType="begin"/>
+          </w:r>
+          <w:r>
+            <w:rPr>
+              <w:rStyle w:val="Hiperhivatkozs"/>
+              <w:noProof/>
+            </w:rPr>
+            <w:instrText xml:space="preserve"> </w:instrText>
+          </w:r>
+          <w:r>
+            <w:rPr>
+              <w:noProof/>
+            </w:rPr>
+            <w:instrText>HYPERLINK \l "_Toc396113327"</w:instrText>
+          </w:r>
+          <w:r>
+            <w:rPr>
+              <w:rStyle w:val="Hiperhivatkozs"/>
+              <w:noProof/>
+            </w:rPr>
+            <w:instrText xml:space="preserve"> </w:instrText>
+          </w:r>
+          <w:r>
+            <w:rPr>
+              <w:rStyle w:val="Hiperhivatkozs"/>
+              <w:noProof/>
+            </w:rPr>
+          </w:r>
+          <w:r>
+            <w:rPr>
+              <w:rStyle w:val="Hiperhivatkozs"/>
+              <w:noProof/>
+            </w:rPr>
+            <w:fldChar w:fldCharType="separate"/>
+          </w:r>
+          <w:r>
+            <w:rPr>
+              <w:rStyle w:val="Hiperhivatkozs"/>
+              <w:noProof/>
+            </w:rPr>
+            <w:t>1.</w:t>
+          </w:r>
+          <w:r>
+            <w:rPr>
+              <w:rFonts w:eastAsiaTheme="minorEastAsia"/>
+              <w:noProof/>
+            </w:rPr>
+            <w:tab/>
+          </w:r>
+          <w:r>
+            <w:rPr>
+              <w:rStyle w:val="Hiperhivatkozs"/>
+              <w:noProof/>
+            </w:rPr>
+            <w:t>Login screen</w:t>
+          </w:r>
+          <w:r>
+            <w:rPr>
+              <w:noProof/>
+              <w:webHidden/>
+            </w:rPr>
+            <w:tab/>
+          </w:r>
+          <w:r>
+            <w:rPr>
+              <w:noProof/>
+              <w:webHidden/>
+            </w:rPr>
+            <w:fldChar w:fldCharType="begin"/>
+          </w:r>
+          <w:r>
+            <w:rPr>
+              <w:noProof/>
+              <w:webHidden/>
+            </w:rPr>
+            <w:instrText xml:space="preserve"> PAGEREF _Toc396113327 \h </w:instrText>
+          </w:r>
+          <w:r>
+            <w:rPr>
+              <w:noProof/>
+              <w:webHidden/>
+            </w:rPr>
+          </w:r>
+          <w:r>
+            <w:rPr>
+              <w:noProof/>
+              <w:webHidden/>
+            </w:rPr>
+            <w:fldChar w:fldCharType="separate"/>
+          </w:r>
+          <w:r>
+            <w:rPr>
+              <w:noProof/>
+              <w:webHidden/>
+            </w:rPr>
+            <w:t>4</w:t>
+          </w:r>
+          <w:r>
+            <w:rPr>
+              <w:noProof/>
+              <w:webHidden/>
+            </w:rPr>
+            <w:fldChar w:fldCharType="end"/>
+          </w:r>
+          <w:r>
+            <w:rPr>
+              <w:rStyle w:val="Hiperhivatkozs"/>
+              <w:noProof/>
+            </w:rPr>
+            <w:fldChar w:fldCharType="end"/>
+          </w:r>
+        </w:p>
+        <w:p>
+          <w:pPr>
+            <w:pStyle w:val="TJ1"/>
+            <w:tabs>
+              <w:tab w:val="left" w:pos="440"/>
+              <w:tab w:val="right" w:leader="dot" w:pos="9350"/>
+            </w:tabs>
+            <w:rPr>
+              <w:rFonts w:eastAsiaTheme="minorEastAsia"/>
+              <w:noProof/>
+            </w:rPr>
+          </w:pPr>
+          <w:hyperlink w:anchor="_Toc396113328" w:history="1">
             <w:r>
               <w:rPr>
                 <w:rStyle w:val="Hiperhivatkozs"/>
                 <w:noProof/>
               </w:rPr>
-              <w:t>1.</w:t>
+              <w:t>2.</w:t>
             </w:r>
             <w:r>
               <w:rPr>
@@ -131,7 +278,7 @@
                 <w:rStyle w:val="Hiperhivatkozs"/>
                 <w:noProof/>
               </w:rPr>
-              <w:t>Login screen</w:t>
+              <w:t>Forgotten Password</w:t>
             </w:r>
             <w:r>
               <w:rPr>
@@ -152,7 +299,7 @@
                 <w:noProof/>
                 <w:webHidden/>
               </w:rPr>
-              <w:instrText xml:space="preserve"> PAGEREF _Toc394444103 \h </w:instrText>
+              <w:instrText xml:space="preserve"> PAGEREF _Toc396113328 \h </w:instrText>
             </w:r>
             <w:r>
               <w:rPr>
@@ -195,13 +342,13 @@
               <w:noProof/>
             </w:rPr>
           </w:pPr>
-          <w:hyperlink w:anchor="_Toc394444104" w:history="1">
+          <w:hyperlink w:anchor="_Toc396113329" w:history="1">
             <w:r>
               <w:rPr>
                 <w:rStyle w:val="Hiperhivatkozs"/>
                 <w:noProof/>
               </w:rPr>
-              <w:t>2.</w:t>
+              <w:t>3.</w:t>
             </w:r>
             <w:r>
               <w:rPr>
@@ -215,7 +362,7 @@
                 <w:rStyle w:val="Hiperhivatkozs"/>
                 <w:noProof/>
               </w:rPr>
-              <w:t>Forgotten Password</w:t>
+              <w:t>Registration screen</w:t>
             </w:r>
             <w:r>
               <w:rPr>
@@ -236,7 +383,7 @@
                 <w:noProof/>
                 <w:webHidden/>
               </w:rPr>
-              <w:instrText xml:space="preserve"> PAGEREF _Toc394444104 \h </w:instrText>
+              <w:instrText xml:space="preserve"> PAGEREF _Toc396113329 \h </w:instrText>
             </w:r>
             <w:r>
               <w:rPr>
@@ -256,7 +403,145 @@
                 <w:noProof/>
                 <w:webHidden/>
               </w:rPr>
-              <w:t>4</w:t>
+              <w:t>5</w:t>
+            </w:r>
+            <w:r>
+              <w:rPr>
+                <w:noProof/>
+                <w:webHidden/>
+              </w:rPr>
+              <w:fldChar w:fldCharType="end"/>
+            </w:r>
+          </w:hyperlink>
+        </w:p>
+        <w:p>
+          <w:pPr>
+            <w:pStyle w:val="TJ2"/>
+            <w:tabs>
+              <w:tab w:val="right" w:leader="dot" w:pos="9350"/>
+            </w:tabs>
+            <w:rPr>
+              <w:rFonts w:eastAsiaTheme="minorEastAsia"/>
+              <w:noProof/>
+            </w:rPr>
+          </w:pPr>
+          <w:hyperlink w:anchor="_Toc396113330" w:history="1">
+            <w:r>
+              <w:rPr>
+                <w:rStyle w:val="Hiperhivatkozs"/>
+                <w:noProof/>
+              </w:rPr>
+              <w:t>3.1 Required information:</w:t>
+            </w:r>
+            <w:r>
+              <w:rPr>
+                <w:noProof/>
+                <w:webHidden/>
+              </w:rPr>
+              <w:tab/>
+            </w:r>
+            <w:r>
+              <w:rPr>
+                <w:noProof/>
+                <w:webHidden/>
+              </w:rPr>
+              <w:fldChar w:fldCharType="begin"/>
+            </w:r>
+            <w:r>
+              <w:rPr>
+                <w:noProof/>
+                <w:webHidden/>
+              </w:rPr>
+              <w:instrText xml:space="preserve"> PAGEREF _Toc396113330 \h </w:instrText>
+            </w:r>
+            <w:r>
+              <w:rPr>
+                <w:noProof/>
+                <w:webHidden/>
+              </w:rPr>
+            </w:r>
+            <w:r>
+              <w:rPr>
+                <w:noProof/>
+                <w:webHidden/>
+              </w:rPr>
+              <w:fldChar w:fldCharType="separate"/>
+            </w:r>
+            <w:r>
+              <w:rPr>
+                <w:noProof/>
+                <w:webHidden/>
+              </w:rPr>
+              <w:t>5</w:t>
+            </w:r>
+            <w:r>
+              <w:rPr>
+                <w:noProof/>
+                <w:webHidden/>
+              </w:rPr>
+              <w:fldChar w:fldCharType="end"/>
+            </w:r>
+          </w:hyperlink>
+        </w:p>
+        <w:p>
+          <w:pPr>
+            <w:pStyle w:val="TJ2"/>
+            <w:tabs>
+              <w:tab w:val="right" w:leader="dot" w:pos="9350"/>
+            </w:tabs>
+            <w:rPr>
+              <w:rFonts w:eastAsiaTheme="minorEastAsia"/>
+              <w:noProof/>
+            </w:rPr>
+          </w:pPr>
+          <w:hyperlink w:anchor="_Toc396113331" w:history="1">
+            <w:r>
+              <w:rPr>
+                <w:rStyle w:val="Hiperhivatkozs"/>
+                <w:noProof/>
+              </w:rPr>
+              <w:t>3.2 Optional Information:</w:t>
+            </w:r>
+            <w:r>
+              <w:rPr>
+                <w:noProof/>
+                <w:webHidden/>
+              </w:rPr>
+              <w:tab/>
+            </w:r>
+            <w:r>
+              <w:rPr>
+                <w:noProof/>
+                <w:webHidden/>
+              </w:rPr>
+              <w:fldChar w:fldCharType="begin"/>
+            </w:r>
+            <w:r>
+              <w:rPr>
+                <w:noProof/>
+                <w:webHidden/>
+              </w:rPr>
+              <w:instrText xml:space="preserve"> PAGEREF _Toc396113331 \h </w:instrText>
+            </w:r>
+            <w:r>
+              <w:rPr>
+                <w:noProof/>
+                <w:webHidden/>
+              </w:rPr>
+            </w:r>
+            <w:r>
+              <w:rPr>
+                <w:noProof/>
+                <w:webHidden/>
+              </w:rPr>
+              <w:fldChar w:fldCharType="separate"/>
+            </w:r>
+            <w:r>
+              <w:rPr>
+                <w:noProof/>
+                <w:webHidden/>
+              </w:rPr>
+              <w:t>5</w:t>
             </w:r>
             <w:r>
               <w:rPr>
@@ -279,13 +564,13 @@
               <w:noProof/>
             </w:rPr>
           </w:pPr>
-          <w:hyperlink w:anchor="_Toc394444105" w:history="1">
+          <w:hyperlink w:anchor="_Toc396113332" w:history="1">
             <w:r>
               <w:rPr>
                 <w:rStyle w:val="Hiperhivatkozs"/>
                 <w:noProof/>
               </w:rPr>
-              <w:t>3.</w:t>
+              <w:t>4.</w:t>
             </w:r>
             <w:r>
               <w:rPr>
@@ -299,7 +584,7 @@
                 <w:rStyle w:val="Hiperhivatkozs"/>
                 <w:noProof/>
               </w:rPr>
-              <w:t>Registration screen</w:t>
+              <w:t>User home</w:t>
             </w:r>
             <w:r>
               <w:rPr>
@@ -320,7 +605,7 @@
                 <w:noProof/>
                 <w:webHidden/>
               </w:rPr>
-              <w:instrText xml:space="preserve"> PAGEREF _Toc394444105 \h </w:instrText>
+              <w:instrText xml:space="preserve"> PAGEREF _Toc396113332 \h </w:instrText>
             </w:r>
             <w:r>
               <w:rPr>
@@ -340,7 +625,7 @@
                 <w:noProof/>
                 <w:webHidden/>
               </w:rPr>
-              <w:t>5</w:t>
+              <w:t>6</w:t>
             </w:r>
             <w:r>
               <w:rPr>
@@ -362,13 +647,13 @@
               <w:noProof/>
             </w:rPr>
           </w:pPr>
-          <w:hyperlink w:anchor="_Toc394444106" w:history="1">
+          <w:hyperlink w:anchor="_Toc396113333" w:history="1">
             <w:r>
               <w:rPr>
                 <w:rStyle w:val="Hiperhivatkozs"/>
                 <w:noProof/>
               </w:rPr>
-              <w:t>3.1 Required information:</w:t>
+              <w:t>4.1 Menu items:</w:t>
             </w:r>
             <w:r>
               <w:rPr>
@@ -389,7 +674,7 @@
                 <w:noProof/>
                 <w:webHidden/>
               </w:rPr>
-              <w:instrText xml:space="preserve"> PAGEREF _Toc394444106 \h </w:instrText>
+              <w:instrText xml:space="preserve"> PAGEREF _Toc396113333 \h </w:instrText>
             </w:r>
             <w:r>
               <w:rPr>
@@ -409,7 +694,7 @@
                 <w:noProof/>
                 <w:webHidden/>
               </w:rPr>
-              <w:t>5</w:t>
+              <w:t>6</w:t>
             </w:r>
             <w:r>
               <w:rPr>
@@ -431,13 +716,13 @@
               <w:noProof/>
             </w:rPr>
           </w:pPr>
-          <w:hyperlink w:anchor="_Toc394444107" w:history="1">
+          <w:hyperlink w:anchor="_Toc396113334" w:history="1">
             <w:r>
               <w:rPr>
                 <w:rStyle w:val="Hiperhivatkozs"/>
                 <w:noProof/>
               </w:rPr>
-              <w:t>3.2 Optional Information:</w:t>
+              <w:t>4.2 Tickets</w:t>
             </w:r>
             <w:r>
               <w:rPr>
@@ -458,7 +743,7 @@
                 <w:noProof/>
                 <w:webHidden/>
               </w:rPr>
-              <w:instrText xml:space="preserve"> PAGEREF _Toc394444107 \h </w:instrText>
+              <w:instrText xml:space="preserve"> PAGEREF _Toc396113334 \h </w:instrText>
             </w:r>
             <w:r>
               <w:rPr>
@@ -478,7 +763,7 @@
                 <w:noProof/>
                 <w:webHidden/>
               </w:rPr>
-              <w:t>5</w:t>
+              <w:t>6</w:t>
             </w:r>
             <w:r>
               <w:rPr>
@@ -501,13 +786,13 @@
               <w:noProof/>
             </w:rPr>
           </w:pPr>
-          <w:hyperlink w:anchor="_Toc394444108" w:history="1">
+          <w:hyperlink w:anchor="_Toc396113335" w:history="1">
             <w:r>
               <w:rPr>
                 <w:rStyle w:val="Hiperhivatkozs"/>
                 <w:noProof/>
               </w:rPr>
-              <w:t>4.</w:t>
+              <w:t>5.</w:t>
             </w:r>
             <w:r>
               <w:rPr>
@@ -521,7 +806,7 @@
                 <w:rStyle w:val="Hiperhivatkozs"/>
                 <w:noProof/>
               </w:rPr>
-              <w:t>User home</w:t>
+              <w:t>Creating a new game</w:t>
             </w:r>
             <w:r>
               <w:rPr>
@@ -542,7 +827,7 @@
                 <w:noProof/>
                 <w:webHidden/>
               </w:rPr>
-              <w:instrText xml:space="preserve"> PAGEREF _Toc394444108 \h </w:instrText>
+              <w:instrText xml:space="preserve"> PAGEREF _Toc396113335 \h </w:instrText>
             </w:r>
             <w:r>
               <w:rPr>
@@ -562,7 +847,7 @@
                 <w:noProof/>
                 <w:webHidden/>
               </w:rPr>
-              <w:t>6</w:t>
+              <w:t>7</w:t>
             </w:r>
             <w:r>
               <w:rPr>
@@ -584,13 +869,13 @@
               <w:noProof/>
             </w:rPr>
           </w:pPr>
-          <w:hyperlink w:anchor="_Toc394444109" w:history="1">
+          <w:hyperlink w:anchor="_Toc396113336" w:history="1">
             <w:r>
               <w:rPr>
                 <w:rStyle w:val="Hiperhivatkozs"/>
                 <w:noProof/>
               </w:rPr>
-              <w:t>4.1 Menu items:</w:t>
+              <w:t>5.1 Name of the game</w:t>
             </w:r>
             <w:r>
               <w:rPr>
@@ -611,7 +896,7 @@
                 <w:noProof/>
                 <w:webHidden/>
               </w:rPr>
-              <w:instrText xml:space="preserve"> PAGEREF _Toc394444109 \h </w:instrText>
+              <w:instrText xml:space="preserve"> PAGEREF _Toc396113336 \h </w:instrText>
             </w:r>
             <w:r>
               <w:rPr>
@@ -631,7 +916,7 @@
                 <w:noProof/>
                 <w:webHidden/>
               </w:rPr>
-              <w:t>6</w:t>
+              <w:t>7</w:t>
             </w:r>
             <w:r>
               <w:rPr>
@@ -653,13 +938,13 @@
               <w:noProof/>
             </w:rPr>
           </w:pPr>
-          <w:hyperlink w:anchor="_Toc394444110" w:history="1">
+          <w:hyperlink w:anchor="_Toc396113337" w:history="1">
             <w:r>
               <w:rPr>
                 <w:rStyle w:val="Hiperhivatkozs"/>
                 <w:noProof/>
               </w:rPr>
-              <w:t>4.2 Tickets</w:t>
+              <w:t>5.2 Tournament type</w:t>
             </w:r>
             <w:r>
               <w:rPr>
@@ -680,7 +965,7 @@
                 <w:noProof/>
                 <w:webHidden/>
               </w:rPr>
-              <w:instrText xml:space="preserve"> PAGEREF _Toc394444110 \h </w:instrText>
+              <w:instrText xml:space="preserve"> PAGEREF _Toc396113337 \h </w:instrText>
             </w:r>
             <w:r>
               <w:rPr>
@@ -700,7 +985,352 @@
                 <w:noProof/>
                 <w:webHidden/>
               </w:rPr>
-              <w:t>6</w:t>
+              <w:t>7</w:t>
+            </w:r>
+            <w:r>
+              <w:rPr>
+                <w:noProof/>
+                <w:webHidden/>
+              </w:rPr>
+              <w:fldChar w:fldCharType="end"/>
+            </w:r>
+          </w:hyperlink>
+        </w:p>
+        <w:p>
+          <w:pPr>
+            <w:pStyle w:val="TJ2"/>
+            <w:tabs>
+              <w:tab w:val="right" w:leader="dot" w:pos="9350"/>
+            </w:tabs>
+            <w:rPr>
+              <w:rFonts w:eastAsiaTheme="minorEastAsia"/>
+              <w:noProof/>
+            </w:rPr>
+          </w:pPr>
+          <w:hyperlink w:anchor="_Toc396113338" w:history="1">
+            <w:r>
+              <w:rPr>
+                <w:rStyle w:val="Hiperhivatkozs"/>
+                <w:noProof/>
+              </w:rPr>
+              <w:t>5.3 Groups and teams</w:t>
+            </w:r>
+            <w:r>
+              <w:rPr>
+                <w:noProof/>
+                <w:webHidden/>
+              </w:rPr>
+              <w:tab/>
+            </w:r>
+            <w:r>
+              <w:rPr>
+                <w:noProof/>
+                <w:webHidden/>
+              </w:rPr>
+              <w:fldChar w:fldCharType="begin"/>
+            </w:r>
+            <w:r>
+              <w:rPr>
+                <w:noProof/>
+                <w:webHidden/>
+              </w:rPr>
+              <w:instrText xml:space="preserve"> PAGEREF _Toc396113338 \h </w:instrText>
+            </w:r>
+            <w:r>
+              <w:rPr>
+                <w:noProof/>
+                <w:webHidden/>
+              </w:rPr>
+            </w:r>
+            <w:r>
+              <w:rPr>
+                <w:noProof/>
+                <w:webHidden/>
+              </w:rPr>
+              <w:fldChar w:fldCharType="separate"/>
+            </w:r>
+            <w:r>
+              <w:rPr>
+                <w:noProof/>
+                <w:webHidden/>
+              </w:rPr>
+              <w:t>7</w:t>
+            </w:r>
+            <w:r>
+              <w:rPr>
+                <w:noProof/>
+                <w:webHidden/>
+              </w:rPr>
+              <w:fldChar w:fldCharType="end"/>
+            </w:r>
+          </w:hyperlink>
+        </w:p>
+        <w:p>
+          <w:pPr>
+            <w:pStyle w:val="TJ2"/>
+            <w:tabs>
+              <w:tab w:val="right" w:leader="dot" w:pos="9350"/>
+            </w:tabs>
+            <w:rPr>
+              <w:rFonts w:eastAsiaTheme="minorEastAsia"/>
+              <w:noProof/>
+            </w:rPr>
+          </w:pPr>
+          <w:hyperlink w:anchor="_Toc396113339" w:history="1">
+            <w:r>
+              <w:rPr>
+                <w:rStyle w:val="Hiperhivatkozs"/>
+                <w:noProof/>
+              </w:rPr>
+              <w:t>5.4 Fixtures</w:t>
+            </w:r>
+            <w:r>
+              <w:rPr>
+                <w:noProof/>
+                <w:webHidden/>
+              </w:rPr>
+              <w:tab/>
+            </w:r>
+            <w:r>
+              <w:rPr>
+                <w:noProof/>
+                <w:webHidden/>
+              </w:rPr>
+              <w:fldChar w:fldCharType="begin"/>
+            </w:r>
+            <w:r>
+              <w:rPr>
+                <w:noProof/>
+                <w:webHidden/>
+              </w:rPr>
+              <w:instrText xml:space="preserve"> PAGEREF _Toc396113339 \h </w:instrText>
+            </w:r>
+            <w:r>
+              <w:rPr>
+                <w:noProof/>
+                <w:webHidden/>
+              </w:rPr>
+            </w:r>
+            <w:r>
+              <w:rPr>
+                <w:noProof/>
+                <w:webHidden/>
+              </w:rPr>
+              <w:fldChar w:fldCharType="separate"/>
+            </w:r>
+            <w:r>
+              <w:rPr>
+                <w:noProof/>
+                <w:webHidden/>
+              </w:rPr>
+              <w:t>8</w:t>
+            </w:r>
+            <w:r>
+              <w:rPr>
+                <w:noProof/>
+                <w:webHidden/>
+              </w:rPr>
+              <w:fldChar w:fldCharType="end"/>
+            </w:r>
+          </w:hyperlink>
+        </w:p>
+        <w:p>
+          <w:pPr>
+            <w:pStyle w:val="TJ2"/>
+            <w:tabs>
+              <w:tab w:val="right" w:leader="dot" w:pos="9350"/>
+            </w:tabs>
+            <w:rPr>
+              <w:rFonts w:eastAsiaTheme="minorEastAsia"/>
+              <w:noProof/>
+            </w:rPr>
+          </w:pPr>
+          <w:hyperlink w:anchor="_Toc396113340" w:history="1">
+            <w:r>
+              <w:rPr>
+                <w:rStyle w:val="Hiperhivatkozs"/>
+                <w:noProof/>
+              </w:rPr>
+              <w:t>5.5 Rules</w:t>
+            </w:r>
+            <w:r>
+              <w:rPr>
+                <w:noProof/>
+                <w:webHidden/>
+              </w:rPr>
+              <w:tab/>
+            </w:r>
+            <w:r>
+              <w:rPr>
+                <w:noProof/>
+                <w:webHidden/>
+              </w:rPr>
+              <w:fldChar w:fldCharType="begin"/>
+            </w:r>
+            <w:r>
+              <w:rPr>
+                <w:noProof/>
+                <w:webHidden/>
+              </w:rPr>
+              <w:instrText xml:space="preserve"> PAGEREF _Toc396113340 \h </w:instrText>
+            </w:r>
+            <w:r>
+              <w:rPr>
+                <w:noProof/>
+                <w:webHidden/>
+              </w:rPr>
+            </w:r>
+            <w:r>
+              <w:rPr>
+                <w:noProof/>
+                <w:webHidden/>
+              </w:rPr>
+              <w:fldChar w:fldCharType="separate"/>
+            </w:r>
+            <w:r>
+              <w:rPr>
+                <w:noProof/>
+                <w:webHidden/>
+              </w:rPr>
+              <w:t>9</w:t>
+            </w:r>
+            <w:r>
+              <w:rPr>
+                <w:noProof/>
+                <w:webHidden/>
+              </w:rPr>
+              <w:fldChar w:fldCharType="end"/>
+            </w:r>
+          </w:hyperlink>
+        </w:p>
+        <w:p>
+          <w:pPr>
+            <w:pStyle w:val="TJ2"/>
+            <w:tabs>
+              <w:tab w:val="right" w:leader="dot" w:pos="9350"/>
+            </w:tabs>
+            <w:rPr>
+              <w:rFonts w:eastAsiaTheme="minorEastAsia"/>
+              <w:noProof/>
+            </w:rPr>
+          </w:pPr>
+          <w:hyperlink w:anchor="_Toc396113341" w:history="1">
+            <w:r>
+              <w:rPr>
+                <w:rStyle w:val="Hiperhivatkozs"/>
+                <w:noProof/>
+              </w:rPr>
+              <w:t>5.6 Attendees</w:t>
+            </w:r>
+            <w:r>
+              <w:rPr>
+                <w:noProof/>
+                <w:webHidden/>
+              </w:rPr>
+              <w:tab/>
+            </w:r>
+            <w:r>
+              <w:rPr>
+                <w:noProof/>
+                <w:webHidden/>
+              </w:rPr>
+              <w:fldChar w:fldCharType="begin"/>
+            </w:r>
+            <w:r>
+              <w:rPr>
+                <w:noProof/>
+                <w:webHidden/>
+              </w:rPr>
+              <w:instrText xml:space="preserve"> PAGEREF _Toc396113341 \h </w:instrText>
+            </w:r>
+            <w:r>
+              <w:rPr>
+                <w:noProof/>
+                <w:webHidden/>
+              </w:rPr>
+            </w:r>
+            <w:r>
+              <w:rPr>
+                <w:noProof/>
+                <w:webHidden/>
+              </w:rPr>
+              <w:fldChar w:fldCharType="separate"/>
+            </w:r>
+            <w:r>
+              <w:rPr>
+                <w:noProof/>
+                <w:webHidden/>
+              </w:rPr>
+              <w:t>9</w:t>
+            </w:r>
+            <w:r>
+              <w:rPr>
+                <w:noProof/>
+                <w:webHidden/>
+              </w:rPr>
+              <w:fldChar w:fldCharType="end"/>
+            </w:r>
+          </w:hyperlink>
+        </w:p>
+        <w:p>
+          <w:pPr>
+            <w:pStyle w:val="TJ2"/>
+            <w:tabs>
+              <w:tab w:val="right" w:leader="dot" w:pos="9350"/>
+            </w:tabs>
+            <w:rPr>
+              <w:rFonts w:eastAsiaTheme="minorEastAsia"/>
+              <w:noProof/>
+            </w:rPr>
+          </w:pPr>
+          <w:hyperlink w:anchor="_Toc396113342" w:history="1">
+            <w:r>
+              <w:rPr>
+                <w:rStyle w:val="Hiperhivatkozs"/>
+                <w:noProof/>
+              </w:rPr>
+              <w:t>5.7 Define Custom tournament type</w:t>
+            </w:r>
+            <w:r>
+              <w:rPr>
+                <w:noProof/>
+                <w:webHidden/>
+              </w:rPr>
+              <w:tab/>
+            </w:r>
+            <w:r>
+              <w:rPr>
+                <w:noProof/>
+                <w:webHidden/>
+              </w:rPr>
+              <w:fldChar w:fldCharType="begin"/>
+            </w:r>
+            <w:r>
+              <w:rPr>
+                <w:noProof/>
+                <w:webHidden/>
+              </w:rPr>
+              <w:instrText xml:space="preserve"> PAGEREF _Toc396113342 \h </w:instrText>
+            </w:r>
+            <w:r>
+              <w:rPr>
+                <w:noProof/>
+                <w:webHidden/>
+              </w:rPr>
+            </w:r>
+            <w:r>
+              <w:rPr>
+                <w:noProof/>
+                <w:webHidden/>
+              </w:rPr>
+              <w:fldChar w:fldCharType="separate"/>
+            </w:r>
+            <w:r>
+              <w:rPr>
+                <w:noProof/>
+                <w:webHidden/>
+              </w:rPr>
+              <w:t>10</w:t>
             </w:r>
             <w:r>
               <w:rPr>
@@ -723,13 +1353,13 @@
               <w:noProof/>
             </w:rPr>
           </w:pPr>
-          <w:hyperlink w:anchor="_Toc394444111" w:history="1">
+          <w:hyperlink w:anchor="_Toc396113343" w:history="1">
             <w:r>
               <w:rPr>
                 <w:rStyle w:val="Hiperhivatkozs"/>
                 <w:noProof/>
               </w:rPr>
-              <w:t>5.</w:t>
+              <w:t>6.</w:t>
             </w:r>
             <w:r>
               <w:rPr>
@@ -743,7 +1373,7 @@
                 <w:rStyle w:val="Hiperhivatkozs"/>
                 <w:noProof/>
               </w:rPr>
-              <w:t>Creating a new game</w:t>
+              <w:t>Notification bar</w:t>
             </w:r>
             <w:r>
               <w:rPr>
@@ -764,7 +1394,7 @@
                 <w:noProof/>
                 <w:webHidden/>
               </w:rPr>
-              <w:instrText xml:space="preserve"> PAGEREF _Toc394444111 \h </w:instrText>
+              <w:instrText xml:space="preserve"> PAGEREF _Toc396113343 \h </w:instrText>
             </w:r>
             <w:r>
               <w:rPr>
@@ -784,490 +1414,7 @@
                 <w:noProof/>
                 <w:webHidden/>
               </w:rPr>
-              <w:t>8</w:t>
-            </w:r>
-            <w:r>
-              <w:rPr>
-                <w:noProof/>
-                <w:webHidden/>
-              </w:rPr>
-              <w:fldChar w:fldCharType="end"/>
-            </w:r>
-          </w:hyperlink>
-        </w:p>
-        <w:p>
-          <w:pPr>
-            <w:pStyle w:val="TJ2"/>
-            <w:tabs>
-              <w:tab w:val="right" w:leader="dot" w:pos="9350"/>
-            </w:tabs>
-            <w:rPr>
-              <w:rFonts w:eastAsiaTheme="minorEastAsia"/>
-              <w:noProof/>
-            </w:rPr>
-          </w:pPr>
-          <w:hyperlink w:anchor="_Toc394444112" w:history="1">
-            <w:r>
-              <w:rPr>
-                <w:rStyle w:val="Hiperhivatkozs"/>
-                <w:noProof/>
-              </w:rPr>
-              <w:t>5.1 Name of the game</w:t>
-            </w:r>
-            <w:r>
-              <w:rPr>
-                <w:noProof/>
-                <w:webHidden/>
-              </w:rPr>
-              <w:tab/>
-            </w:r>
-            <w:r>
-              <w:rPr>
-                <w:noProof/>
-                <w:webHidden/>
-              </w:rPr>
-              <w:fldChar w:fldCharType="begin"/>
-            </w:r>
-            <w:r>
-              <w:rPr>
-                <w:noProof/>
-                <w:webHidden/>
-              </w:rPr>
-              <w:instrText xml:space="preserve"> PAGEREF _Toc394444112 \h </w:instrText>
-            </w:r>
-            <w:r>
-              <w:rPr>
-                <w:noProof/>
-                <w:webHidden/>
-              </w:rPr>
-            </w:r>
-            <w:r>
-              <w:rPr>
-                <w:noProof/>
-                <w:webHidden/>
-              </w:rPr>
-              <w:fldChar w:fldCharType="separate"/>
-            </w:r>
-            <w:r>
-              <w:rPr>
-                <w:noProof/>
-                <w:webHidden/>
-              </w:rPr>
-              <w:t>8</w:t>
-            </w:r>
-            <w:r>
-              <w:rPr>
-                <w:noProof/>
-                <w:webHidden/>
-              </w:rPr>
-              <w:fldChar w:fldCharType="end"/>
-            </w:r>
-          </w:hyperlink>
-        </w:p>
-        <w:p>
-          <w:pPr>
-            <w:pStyle w:val="TJ2"/>
-            <w:tabs>
-              <w:tab w:val="right" w:leader="dot" w:pos="9350"/>
-            </w:tabs>
-            <w:rPr>
-              <w:rFonts w:eastAsiaTheme="minorEastAsia"/>
-              <w:noProof/>
-            </w:rPr>
-          </w:pPr>
-          <w:hyperlink w:anchor="_Toc394444113" w:history="1">
-            <w:r>
-              <w:rPr>
-                <w:rStyle w:val="Hiperhivatkozs"/>
-                <w:noProof/>
-              </w:rPr>
-              <w:t>5.2 Tournament type</w:t>
-            </w:r>
-            <w:r>
-              <w:rPr>
-                <w:noProof/>
-                <w:webHidden/>
-              </w:rPr>
-              <w:tab/>
-            </w:r>
-            <w:r>
-              <w:rPr>
-                <w:noProof/>
-                <w:webHidden/>
-              </w:rPr>
-              <w:fldChar w:fldCharType="begin"/>
-            </w:r>
-            <w:r>
-              <w:rPr>
-                <w:noProof/>
-                <w:webHidden/>
-              </w:rPr>
-              <w:instrText xml:space="preserve"> PAGEREF _Toc394444113 \h </w:instrText>
-            </w:r>
-            <w:r>
-              <w:rPr>
-                <w:noProof/>
-                <w:webHidden/>
-              </w:rPr>
-            </w:r>
-            <w:r>
-              <w:rPr>
-                <w:noProof/>
-                <w:webHidden/>
-              </w:rPr>
-              <w:fldChar w:fldCharType="separate"/>
-            </w:r>
-            <w:r>
-              <w:rPr>
-                <w:noProof/>
-                <w:webHidden/>
-              </w:rPr>
-              <w:t>8</w:t>
-            </w:r>
-            <w:r>
-              <w:rPr>
-                <w:noProof/>
-                <w:webHidden/>
-              </w:rPr>
-              <w:fldChar w:fldCharType="end"/>
-            </w:r>
-          </w:hyperlink>
-        </w:p>
-        <w:p>
-          <w:pPr>
-            <w:pStyle w:val="TJ2"/>
-            <w:tabs>
-              <w:tab w:val="right" w:leader="dot" w:pos="9350"/>
-            </w:tabs>
-            <w:rPr>
-              <w:rFonts w:eastAsiaTheme="minorEastAsia"/>
-              <w:noProof/>
-            </w:rPr>
-          </w:pPr>
-          <w:hyperlink w:anchor="_Toc394444114" w:history="1">
-            <w:r>
-              <w:rPr>
-                <w:rStyle w:val="Hiperhivatkozs"/>
-                <w:noProof/>
-              </w:rPr>
-              <w:t>5.3 Groups and teams</w:t>
-            </w:r>
-            <w:r>
-              <w:rPr>
-                <w:noProof/>
-                <w:webHidden/>
-              </w:rPr>
-              <w:tab/>
-            </w:r>
-            <w:r>
-              <w:rPr>
-                <w:noProof/>
-                <w:webHidden/>
-              </w:rPr>
-              <w:fldChar w:fldCharType="begin"/>
-            </w:r>
-            <w:r>
-              <w:rPr>
-                <w:noProof/>
-                <w:webHidden/>
-              </w:rPr>
-              <w:instrText xml:space="preserve"> PAGEREF _Toc394444114 \h </w:instrText>
-            </w:r>
-            <w:r>
-              <w:rPr>
-                <w:noProof/>
-                <w:webHidden/>
-              </w:rPr>
-            </w:r>
-            <w:r>
-              <w:rPr>
-                <w:noProof/>
-                <w:webHidden/>
-              </w:rPr>
-              <w:fldChar w:fldCharType="separate"/>
-            </w:r>
-            <w:r>
-              <w:rPr>
-                <w:noProof/>
-                <w:webHidden/>
-              </w:rPr>
-              <w:t>8</w:t>
-            </w:r>
-            <w:r>
-              <w:rPr>
-                <w:noProof/>
-                <w:webHidden/>
-              </w:rPr>
-              <w:fldChar w:fldCharType="end"/>
-            </w:r>
-          </w:hyperlink>
-        </w:p>
-        <w:p>
-          <w:pPr>
-            <w:pStyle w:val="TJ2"/>
-            <w:tabs>
-              <w:tab w:val="right" w:leader="dot" w:pos="9350"/>
-            </w:tabs>
-            <w:rPr>
-              <w:rFonts w:eastAsiaTheme="minorEastAsia"/>
-              <w:noProof/>
-            </w:rPr>
-          </w:pPr>
-          <w:hyperlink w:anchor="_Toc394444115" w:history="1">
-            <w:r>
-              <w:rPr>
-                <w:rStyle w:val="Hiperhivatkozs"/>
-                <w:noProof/>
-              </w:rPr>
-              <w:t>5.4 Fixtures</w:t>
-            </w:r>
-            <w:r>
-              <w:rPr>
-                <w:noProof/>
-                <w:webHidden/>
-              </w:rPr>
-              <w:tab/>
-            </w:r>
-            <w:r>
-              <w:rPr>
-                <w:noProof/>
-                <w:webHidden/>
-              </w:rPr>
-              <w:fldChar w:fldCharType="begin"/>
-            </w:r>
-            <w:r>
-              <w:rPr>
-                <w:noProof/>
-                <w:webHidden/>
-              </w:rPr>
-              <w:instrText xml:space="preserve"> PAGEREF _Toc394444115 \h </w:instrText>
-            </w:r>
-            <w:r>
-              <w:rPr>
-                <w:noProof/>
-                <w:webHidden/>
-              </w:rPr>
-            </w:r>
-            <w:r>
-              <w:rPr>
-                <w:noProof/>
-                <w:webHidden/>
-              </w:rPr>
-              <w:fldChar w:fldCharType="separate"/>
-            </w:r>
-            <w:r>
-              <w:rPr>
-                <w:noProof/>
-                <w:webHidden/>
-              </w:rPr>
-              <w:t>9</w:t>
-            </w:r>
-            <w:r>
-              <w:rPr>
-                <w:noProof/>
-                <w:webHidden/>
-              </w:rPr>
-              <w:fldChar w:fldCharType="end"/>
-            </w:r>
-          </w:hyperlink>
-        </w:p>
-        <w:p>
-          <w:pPr>
-            <w:pStyle w:val="TJ2"/>
-            <w:tabs>
-              <w:tab w:val="right" w:leader="dot" w:pos="9350"/>
-            </w:tabs>
-            <w:rPr>
-              <w:rFonts w:eastAsiaTheme="minorEastAsia"/>
-              <w:noProof/>
-            </w:rPr>
-          </w:pPr>
-          <w:hyperlink w:anchor="_Toc394444116" w:history="1">
-            <w:r>
-              <w:rPr>
-                <w:rStyle w:val="Hiperhivatkozs"/>
-                <w:noProof/>
-              </w:rPr>
-              <w:t>5.5 Rules</w:t>
-            </w:r>
-            <w:r>
-              <w:rPr>
-                <w:noProof/>
-                <w:webHidden/>
-              </w:rPr>
-              <w:tab/>
-            </w:r>
-            <w:r>
-              <w:rPr>
-                <w:noProof/>
-                <w:webHidden/>
-              </w:rPr>
-              <w:fldChar w:fldCharType="begin"/>
-            </w:r>
-            <w:r>
-              <w:rPr>
-                <w:noProof/>
-                <w:webHidden/>
-              </w:rPr>
-              <w:instrText xml:space="preserve"> PAGEREF _Toc394444116 \h </w:instrText>
-            </w:r>
-            <w:r>
-              <w:rPr>
-                <w:noProof/>
-                <w:webHidden/>
-              </w:rPr>
-            </w:r>
-            <w:r>
-              <w:rPr>
-                <w:noProof/>
-                <w:webHidden/>
-              </w:rPr>
-              <w:fldChar w:fldCharType="separate"/>
-            </w:r>
-            <w:r>
-              <w:rPr>
-                <w:noProof/>
-                <w:webHidden/>
-              </w:rPr>
-              <w:t>9</w:t>
-            </w:r>
-            <w:r>
-              <w:rPr>
-                <w:noProof/>
-                <w:webHidden/>
-              </w:rPr>
-              <w:fldChar w:fldCharType="end"/>
-            </w:r>
-          </w:hyperlink>
-        </w:p>
-        <w:p>
-          <w:pPr>
-            <w:pStyle w:val="TJ2"/>
-            <w:tabs>
-              <w:tab w:val="right" w:leader="dot" w:pos="9350"/>
-            </w:tabs>
-            <w:rPr>
-              <w:rFonts w:eastAsiaTheme="minorEastAsia"/>
-              <w:noProof/>
-            </w:rPr>
-          </w:pPr>
-          <w:hyperlink w:anchor="_Toc394444117" w:history="1">
-            <w:r>
-              <w:rPr>
-                <w:rStyle w:val="Hiperhivatkozs"/>
-                <w:noProof/>
-              </w:rPr>
-              <w:t>5.6 Attendees</w:t>
-            </w:r>
-            <w:r>
-              <w:rPr>
-                <w:noProof/>
-                <w:webHidden/>
-              </w:rPr>
-              <w:tab/>
-            </w:r>
-            <w:r>
-              <w:rPr>
-                <w:noProof/>
-                <w:webHidden/>
-              </w:rPr>
-              <w:fldChar w:fldCharType="begin"/>
-            </w:r>
-            <w:r>
-              <w:rPr>
-                <w:noProof/>
-                <w:webHidden/>
-              </w:rPr>
-              <w:instrText xml:space="preserve"> PAGEREF _Toc394444117 \h </w:instrText>
-            </w:r>
-            <w:r>
-              <w:rPr>
-                <w:noProof/>
-                <w:webHidden/>
-              </w:rPr>
-            </w:r>
-            <w:r>
-              <w:rPr>
-                <w:noProof/>
-                <w:webHidden/>
-              </w:rPr>
-              <w:fldChar w:fldCharType="separate"/>
-            </w:r>
-            <w:r>
-              <w:rPr>
-                <w:noProof/>
-                <w:webHidden/>
-              </w:rPr>
-              <w:t>10</w:t>
-            </w:r>
-            <w:r>
-              <w:rPr>
-                <w:noProof/>
-                <w:webHidden/>
-              </w:rPr>
-              <w:fldChar w:fldCharType="end"/>
-            </w:r>
-          </w:hyperlink>
-        </w:p>
-        <w:p>
-          <w:pPr>
-            <w:pStyle w:val="TJ2"/>
-            <w:tabs>
-              <w:tab w:val="right" w:leader="dot" w:pos="9350"/>
-            </w:tabs>
-            <w:rPr>
-              <w:rFonts w:eastAsiaTheme="minorEastAsia"/>
-              <w:noProof/>
-            </w:rPr>
-          </w:pPr>
-          <w:hyperlink w:anchor="_Toc394444118" w:history="1">
-            <w:r>
-              <w:rPr>
-                <w:rStyle w:val="Hiperhivatkozs"/>
-                <w:noProof/>
-              </w:rPr>
-              <w:t>5.7 Define Custom tournament type</w:t>
-            </w:r>
-            <w:r>
-              <w:rPr>
-                <w:noProof/>
-                <w:webHidden/>
-              </w:rPr>
-              <w:tab/>
-            </w:r>
-            <w:r>
-              <w:rPr>
-                <w:noProof/>
-                <w:webHidden/>
-              </w:rPr>
-              <w:fldChar w:fldCharType="begin"/>
-            </w:r>
-            <w:r>
-              <w:rPr>
-                <w:noProof/>
-                <w:webHidden/>
-              </w:rPr>
-              <w:instrText xml:space="preserve"> PAGEREF _Toc394444118 \h </w:instrText>
-            </w:r>
-            <w:r>
-              <w:rPr>
-                <w:noProof/>
-                <w:webHidden/>
-              </w:rPr>
-            </w:r>
-            <w:r>
-              <w:rPr>
-                <w:noProof/>
-                <w:webHidden/>
-              </w:rPr>
-              <w:fldChar w:fldCharType="separate"/>
-            </w:r>
-            <w:r>
-              <w:rPr>
-                <w:noProof/>
-                <w:webHidden/>
-              </w:rPr>
-              <w:t>10</w:t>
+              <w:t>11</w:t>
             </w:r>
             <w:r>
               <w:rPr>
@@ -1290,13 +1437,13 @@
               <w:noProof/>
             </w:rPr>
           </w:pPr>
-          <w:hyperlink w:anchor="_Toc394444119" w:history="1">
+          <w:hyperlink w:anchor="_Toc396113344" w:history="1">
             <w:r>
               <w:rPr>
                 <w:rStyle w:val="Hiperhivatkozs"/>
                 <w:noProof/>
               </w:rPr>
-              <w:t>6.</w:t>
+              <w:t>7.</w:t>
             </w:r>
             <w:r>
               <w:rPr>
@@ -1310,7 +1457,7 @@
                 <w:rStyle w:val="Hiperhivatkozs"/>
                 <w:noProof/>
               </w:rPr>
-              <w:t>Notification bar</w:t>
+              <w:t>Game portal – With user role</w:t>
             </w:r>
             <w:r>
               <w:rPr>
@@ -1331,7 +1478,7 @@
                 <w:noProof/>
                 <w:webHidden/>
               </w:rPr>
-              <w:instrText xml:space="preserve"> PAGEREF _Toc394444119 \h </w:instrText>
+              <w:instrText xml:space="preserve"> PAGEREF _Toc396113344 \h </w:instrText>
             </w:r>
             <w:r>
               <w:rPr>
@@ -1351,7 +1498,343 @@
                 <w:noProof/>
                 <w:webHidden/>
               </w:rPr>
-              <w:t>10</w:t>
+              <w:t>12</w:t>
+            </w:r>
+            <w:r>
+              <w:rPr>
+                <w:noProof/>
+                <w:webHidden/>
+              </w:rPr>
+              <w:fldChar w:fldCharType="end"/>
+            </w:r>
+          </w:hyperlink>
+        </w:p>
+        <w:p>
+          <w:pPr>
+            <w:pStyle w:val="TJ2"/>
+            <w:tabs>
+              <w:tab w:val="left" w:pos="880"/>
+              <w:tab w:val="right" w:leader="dot" w:pos="9350"/>
+            </w:tabs>
+            <w:rPr>
+              <w:rFonts w:eastAsiaTheme="minorEastAsia"/>
+              <w:noProof/>
+            </w:rPr>
+          </w:pPr>
+          <w:hyperlink w:anchor="_Toc396113345" w:history="1">
+            <w:r>
+              <w:rPr>
+                <w:rStyle w:val="Hiperhivatkozs"/>
+                <w:noProof/>
+              </w:rPr>
+              <w:t>7.1</w:t>
+            </w:r>
+            <w:r>
+              <w:rPr>
+                <w:rFonts w:eastAsiaTheme="minorEastAsia"/>
+                <w:noProof/>
+              </w:rPr>
+              <w:tab/>
+            </w:r>
+            <w:r>
+              <w:rPr>
+                <w:rStyle w:val="Hiperhivatkozs"/>
+                <w:noProof/>
+              </w:rPr>
+              <w:t>Tips for the next round</w:t>
+            </w:r>
+            <w:r>
+              <w:rPr>
+                <w:noProof/>
+                <w:webHidden/>
+              </w:rPr>
+              <w:tab/>
+            </w:r>
+            <w:r>
+              <w:rPr>
+                <w:noProof/>
+                <w:webHidden/>
+              </w:rPr>
+              <w:fldChar w:fldCharType="begin"/>
+            </w:r>
+            <w:r>
+              <w:rPr>
+                <w:noProof/>
+                <w:webHidden/>
+              </w:rPr>
+              <w:instrText xml:space="preserve"> PAGEREF _Toc396113345 \h </w:instrText>
+            </w:r>
+            <w:r>
+              <w:rPr>
+                <w:noProof/>
+                <w:webHidden/>
+              </w:rPr>
+            </w:r>
+            <w:r>
+              <w:rPr>
+                <w:noProof/>
+                <w:webHidden/>
+              </w:rPr>
+              <w:fldChar w:fldCharType="separate"/>
+            </w:r>
+            <w:r>
+              <w:rPr>
+                <w:noProof/>
+                <w:webHidden/>
+              </w:rPr>
+              <w:t>12</w:t>
+            </w:r>
+            <w:r>
+              <w:rPr>
+                <w:noProof/>
+                <w:webHidden/>
+              </w:rPr>
+              <w:fldChar w:fldCharType="end"/>
+            </w:r>
+          </w:hyperlink>
+        </w:p>
+        <w:p>
+          <w:pPr>
+            <w:pStyle w:val="TJ2"/>
+            <w:tabs>
+              <w:tab w:val="left" w:pos="880"/>
+              <w:tab w:val="right" w:leader="dot" w:pos="9350"/>
+            </w:tabs>
+            <w:rPr>
+              <w:rFonts w:eastAsiaTheme="minorEastAsia"/>
+              <w:noProof/>
+            </w:rPr>
+          </w:pPr>
+          <w:hyperlink w:anchor="_Toc396113346" w:history="1">
+            <w:r>
+              <w:rPr>
+                <w:rStyle w:val="Hiperhivatkozs"/>
+                <w:noProof/>
+              </w:rPr>
+              <w:t>7.2</w:t>
+            </w:r>
+            <w:r>
+              <w:rPr>
+                <w:rFonts w:eastAsiaTheme="minorEastAsia"/>
+                <w:noProof/>
+              </w:rPr>
+              <w:tab/>
+            </w:r>
+            <w:r>
+              <w:rPr>
+                <w:rStyle w:val="Hiperhivatkozs"/>
+                <w:noProof/>
+              </w:rPr>
+              <w:t>Game standings</w:t>
+            </w:r>
+            <w:r>
+              <w:rPr>
+                <w:noProof/>
+                <w:webHidden/>
+              </w:rPr>
+              <w:tab/>
+            </w:r>
+            <w:r>
+              <w:rPr>
+                <w:noProof/>
+                <w:webHidden/>
+              </w:rPr>
+              <w:fldChar w:fldCharType="begin"/>
+            </w:r>
+            <w:r>
+              <w:rPr>
+                <w:noProof/>
+                <w:webHidden/>
+              </w:rPr>
+              <w:instrText xml:space="preserve"> PAGEREF _Toc396113346 \h </w:instrText>
+            </w:r>
+            <w:r>
+              <w:rPr>
+                <w:noProof/>
+                <w:webHidden/>
+              </w:rPr>
+            </w:r>
+            <w:r>
+              <w:rPr>
+                <w:noProof/>
+                <w:webHidden/>
+              </w:rPr>
+              <w:fldChar w:fldCharType="separate"/>
+            </w:r>
+            <w:r>
+              <w:rPr>
+                <w:noProof/>
+                <w:webHidden/>
+              </w:rPr>
+              <w:t>12</w:t>
+            </w:r>
+            <w:r>
+              <w:rPr>
+                <w:noProof/>
+                <w:webHidden/>
+              </w:rPr>
+              <w:fldChar w:fldCharType="end"/>
+            </w:r>
+          </w:hyperlink>
+        </w:p>
+        <w:p>
+          <w:pPr>
+            <w:pStyle w:val="TJ2"/>
+            <w:tabs>
+              <w:tab w:val="left" w:pos="880"/>
+              <w:tab w:val="right" w:leader="dot" w:pos="9350"/>
+            </w:tabs>
+            <w:rPr>
+              <w:rFonts w:eastAsiaTheme="minorEastAsia"/>
+              <w:noProof/>
+            </w:rPr>
+          </w:pPr>
+          <w:hyperlink w:anchor="_Toc396113347" w:history="1">
+            <w:r>
+              <w:rPr>
+                <w:rStyle w:val="Hiperhivatkozs"/>
+                <w:noProof/>
+              </w:rPr>
+              <w:t>7.3</w:t>
+            </w:r>
+            <w:r>
+              <w:rPr>
+                <w:rFonts w:eastAsiaTheme="minorEastAsia"/>
+                <w:noProof/>
+              </w:rPr>
+              <w:tab/>
+            </w:r>
+            <w:r>
+              <w:rPr>
+                <w:rStyle w:val="Hiperhivatkozs"/>
+                <w:noProof/>
+              </w:rPr>
+              <w:t>Standings of the tournament</w:t>
+            </w:r>
+            <w:r>
+              <w:rPr>
+                <w:noProof/>
+                <w:webHidden/>
+              </w:rPr>
+              <w:tab/>
+            </w:r>
+            <w:r>
+              <w:rPr>
+                <w:noProof/>
+                <w:webHidden/>
+              </w:rPr>
+              <w:fldChar w:fldCharType="begin"/>
+            </w:r>
+            <w:r>
+              <w:rPr>
+                <w:noProof/>
+                <w:webHidden/>
+              </w:rPr>
+              <w:instrText xml:space="preserve"> PAGEREF _Toc396113347 \h </w:instrText>
+            </w:r>
+            <w:r>
+              <w:rPr>
+                <w:noProof/>
+                <w:webHidden/>
+              </w:rPr>
+            </w:r>
+            <w:r>
+              <w:rPr>
+                <w:noProof/>
+                <w:webHidden/>
+              </w:rPr>
+              <w:fldChar w:fldCharType="separate"/>
+            </w:r>
+            <w:r>
+              <w:rPr>
+                <w:noProof/>
+                <w:webHidden/>
+              </w:rPr>
+              <w:t>13</w:t>
+            </w:r>
+            <w:r>
+              <w:rPr>
+                <w:noProof/>
+                <w:webHidden/>
+              </w:rPr>
+              <w:fldChar w:fldCharType="end"/>
+            </w:r>
+          </w:hyperlink>
+        </w:p>
+        <w:p>
+          <w:pPr>
+            <w:pStyle w:val="TJ2"/>
+            <w:tabs>
+              <w:tab w:val="left" w:pos="880"/>
+              <w:tab w:val="right" w:leader="dot" w:pos="9350"/>
+            </w:tabs>
+            <w:rPr>
+              <w:rFonts w:eastAsiaTheme="minorEastAsia"/>
+              <w:noProof/>
+            </w:rPr>
+          </w:pPr>
+          <w:hyperlink w:anchor="_Toc396113348" w:history="1">
+            <w:r>
+              <w:rPr>
+                <w:rStyle w:val="Hiperhivatkozs"/>
+                <w:noProof/>
+              </w:rPr>
+              <w:t>7.4</w:t>
+            </w:r>
+            <w:r>
+              <w:rPr>
+                <w:rFonts w:eastAsiaTheme="minorEastAsia"/>
+                <w:noProof/>
+              </w:rPr>
+              <w:tab/>
+            </w:r>
+            <w:r>
+              <w:rPr>
+                <w:rStyle w:val="Hiperhivatkozs"/>
+                <w:noProof/>
+              </w:rPr>
+              <w:t>The fixtures round by round</w:t>
+            </w:r>
+            <w:r>
+              <w:rPr>
+                <w:noProof/>
+                <w:webHidden/>
+              </w:rPr>
+              <w:tab/>
+            </w:r>
+            <w:r>
+              <w:rPr>
+                <w:noProof/>
+                <w:webHidden/>
+              </w:rPr>
+              <w:fldChar w:fldCharType="begin"/>
+            </w:r>
+            <w:r>
+              <w:rPr>
+                <w:noProof/>
+                <w:webHidden/>
+              </w:rPr>
+              <w:instrText xml:space="preserve"> PAGEREF _Toc396113348 \h </w:instrText>
+            </w:r>
+            <w:r>
+              <w:rPr>
+                <w:noProof/>
+                <w:webHidden/>
+              </w:rPr>
+            </w:r>
+            <w:r>
+              <w:rPr>
+                <w:noProof/>
+                <w:webHidden/>
+              </w:rPr>
+              <w:fldChar w:fldCharType="separate"/>
+            </w:r>
+            <w:r>
+              <w:rPr>
+                <w:noProof/>
+                <w:webHidden/>
+              </w:rPr>
+              <w:t>13</w:t>
             </w:r>
             <w:r>
               <w:rPr>
@@ -1374,13 +1857,13 @@
               <w:noProof/>
             </w:rPr>
           </w:pPr>
-          <w:hyperlink w:anchor="_Toc394444120" w:history="1">
+          <w:hyperlink w:anchor="_Toc396113349" w:history="1">
             <w:r>
               <w:rPr>
                 <w:rStyle w:val="Hiperhivatkozs"/>
                 <w:noProof/>
               </w:rPr>
-              <w:t>7.</w:t>
+              <w:t>8</w:t>
             </w:r>
             <w:r>
               <w:rPr>
@@ -1394,7 +1877,7 @@
                 <w:rStyle w:val="Hiperhivatkozs"/>
                 <w:noProof/>
               </w:rPr>
-              <w:t>Game portal – With user role</w:t>
+              <w:t>Game portal – With Admin role</w:t>
             </w:r>
             <w:r>
               <w:rPr>
@@ -1415,7 +1898,7 @@
                 <w:noProof/>
                 <w:webHidden/>
               </w:rPr>
-              <w:instrText xml:space="preserve"> PAGEREF _Toc394444120 \h </w:instrText>
+              <w:instrText xml:space="preserve"> PAGEREF _Toc396113349 \h </w:instrText>
             </w:r>
             <w:r>
               <w:rPr>
@@ -1435,259 +1918,7 @@
                 <w:noProof/>
                 <w:webHidden/>
               </w:rPr>
-              <w:t>11</w:t>
-            </w:r>
-            <w:r>
-              <w:rPr>
-                <w:noProof/>
-                <w:webHidden/>
-              </w:rPr>
-              <w:fldChar w:fldCharType="end"/>
-            </w:r>
-          </w:hyperlink>
-        </w:p>
-        <w:p>
-          <w:pPr>
-            <w:pStyle w:val="TJ2"/>
-            <w:tabs>
-              <w:tab w:val="left" w:pos="880"/>
-              <w:tab w:val="right" w:leader="dot" w:pos="9350"/>
-            </w:tabs>
-            <w:rPr>
-              <w:rFonts w:eastAsiaTheme="minorEastAsia"/>
-              <w:noProof/>
-            </w:rPr>
-          </w:pPr>
-          <w:hyperlink w:anchor="_Toc394444121" w:history="1">
-            <w:r>
-              <w:rPr>
-                <w:rStyle w:val="Hiperhivatkozs"/>
-                <w:noProof/>
-              </w:rPr>
-              <w:t>7.1</w:t>
-            </w:r>
-            <w:r>
-              <w:rPr>
-                <w:rFonts w:eastAsiaTheme="minorEastAsia"/>
-                <w:noProof/>
-              </w:rPr>
-              <w:tab/>
-            </w:r>
-            <w:r>
-              <w:rPr>
-                <w:rStyle w:val="Hiperhivatkozs"/>
-                <w:noProof/>
-              </w:rPr>
-              <w:t>Tips for the next round</w:t>
-            </w:r>
-            <w:r>
-              <w:rPr>
-                <w:noProof/>
-                <w:webHidden/>
-              </w:rPr>
-              <w:tab/>
-            </w:r>
-            <w:r>
-              <w:rPr>
-                <w:noProof/>
-                <w:webHidden/>
-              </w:rPr>
-              <w:fldChar w:fldCharType="begin"/>
-            </w:r>
-            <w:r>
-              <w:rPr>
-                <w:noProof/>
-                <w:webHidden/>
-              </w:rPr>
-              <w:instrText xml:space="preserve"> PAGEREF _Toc394444121 \h </w:instrText>
-            </w:r>
-            <w:r>
-              <w:rPr>
-                <w:noProof/>
-                <w:webHidden/>
-              </w:rPr>
-            </w:r>
-            <w:r>
-              <w:rPr>
-                <w:noProof/>
-                <w:webHidden/>
-              </w:rPr>
-              <w:fldChar w:fldCharType="separate"/>
-            </w:r>
-            <w:r>
-              <w:rPr>
-                <w:noProof/>
-                <w:webHidden/>
-              </w:rPr>
-              <w:t>11</w:t>
-            </w:r>
-            <w:r>
-              <w:rPr>
-                <w:noProof/>
-                <w:webHidden/>
-              </w:rPr>
-              <w:fldChar w:fldCharType="end"/>
-            </w:r>
-          </w:hyperlink>
-        </w:p>
-        <w:p>
-          <w:pPr>
-            <w:pStyle w:val="TJ2"/>
-            <w:tabs>
-              <w:tab w:val="left" w:pos="880"/>
-              <w:tab w:val="right" w:leader="dot" w:pos="9350"/>
-            </w:tabs>
-            <w:rPr>
-              <w:rFonts w:eastAsiaTheme="minorEastAsia"/>
-              <w:noProof/>
-            </w:rPr>
-          </w:pPr>
-          <w:hyperlink w:anchor="_Toc394444122" w:history="1">
-            <w:r>
-              <w:rPr>
-                <w:rStyle w:val="Hiperhivatkozs"/>
-                <w:noProof/>
-              </w:rPr>
-              <w:t>7.2</w:t>
-            </w:r>
-            <w:r>
-              <w:rPr>
-                <w:rFonts w:eastAsiaTheme="minorEastAsia"/>
-                <w:noProof/>
-              </w:rPr>
-              <w:tab/>
-            </w:r>
-            <w:r>
-              <w:rPr>
-                <w:rStyle w:val="Hiperhivatkozs"/>
-                <w:noProof/>
-              </w:rPr>
-              <w:t>Game standings</w:t>
-            </w:r>
-            <w:r>
-              <w:rPr>
-                <w:noProof/>
-                <w:webHidden/>
-              </w:rPr>
-              <w:tab/>
-            </w:r>
-            <w:r>
-              <w:rPr>
-                <w:noProof/>
-                <w:webHidden/>
-              </w:rPr>
-              <w:fldChar w:fldCharType="begin"/>
-            </w:r>
-            <w:r>
-              <w:rPr>
-                <w:noProof/>
-                <w:webHidden/>
-              </w:rPr>
-              <w:instrText xml:space="preserve"> PAGEREF _Toc394444122 \h </w:instrText>
-            </w:r>
-            <w:r>
-              <w:rPr>
-                <w:noProof/>
-                <w:webHidden/>
-              </w:rPr>
-            </w:r>
-            <w:r>
-              <w:rPr>
-                <w:noProof/>
-                <w:webHidden/>
-              </w:rPr>
-              <w:fldChar w:fldCharType="separate"/>
-            </w:r>
-            <w:r>
-              <w:rPr>
-                <w:noProof/>
-                <w:webHidden/>
-              </w:rPr>
-              <w:t>12</w:t>
-            </w:r>
-            <w:r>
-              <w:rPr>
-                <w:noProof/>
-                <w:webHidden/>
-              </w:rPr>
-              <w:fldChar w:fldCharType="end"/>
-            </w:r>
-          </w:hyperlink>
-        </w:p>
-        <w:p>
-          <w:pPr>
-            <w:pStyle w:val="TJ2"/>
-            <w:tabs>
-              <w:tab w:val="left" w:pos="880"/>
-              <w:tab w:val="right" w:leader="dot" w:pos="9350"/>
-            </w:tabs>
-            <w:rPr>
-              <w:rFonts w:eastAsiaTheme="minorEastAsia"/>
-              <w:noProof/>
-            </w:rPr>
-          </w:pPr>
-          <w:hyperlink w:anchor="_Toc394444123" w:history="1">
-            <w:r>
-              <w:rPr>
-                <w:rStyle w:val="Hiperhivatkozs"/>
-                <w:noProof/>
-              </w:rPr>
-              <w:t>7.3</w:t>
-            </w:r>
-            <w:r>
-              <w:rPr>
-                <w:rFonts w:eastAsiaTheme="minorEastAsia"/>
-                <w:noProof/>
-              </w:rPr>
-              <w:tab/>
-            </w:r>
-            <w:r>
-              <w:rPr>
-                <w:rStyle w:val="Hiperhivatkozs"/>
-                <w:noProof/>
-              </w:rPr>
-              <w:t>Standings of the tournament</w:t>
-            </w:r>
-            <w:r>
-              <w:rPr>
-                <w:noProof/>
-                <w:webHidden/>
-              </w:rPr>
-              <w:tab/>
-            </w:r>
-            <w:r>
-              <w:rPr>
-                <w:noProof/>
-                <w:webHidden/>
-              </w:rPr>
-              <w:fldChar w:fldCharType="begin"/>
-            </w:r>
-            <w:r>
-              <w:rPr>
-                <w:noProof/>
-                <w:webHidden/>
-              </w:rPr>
-              <w:instrText xml:space="preserve"> PAGEREF _Toc394444123 \h </w:instrText>
-            </w:r>
-            <w:r>
-              <w:rPr>
-                <w:noProof/>
-                <w:webHidden/>
-              </w:rPr>
-            </w:r>
-            <w:r>
-              <w:rPr>
-                <w:noProof/>
-                <w:webHidden/>
-              </w:rPr>
-              <w:fldChar w:fldCharType="separate"/>
-            </w:r>
-            <w:r>
-              <w:rPr>
-                <w:noProof/>
-                <w:webHidden/>
-              </w:rPr>
-              <w:t>12</w:t>
+              <w:t>14</w:t>
             </w:r>
             <w:r>
               <w:rPr>
@@ -1709,13 +1940,13 @@
               <w:noProof/>
             </w:rPr>
           </w:pPr>
-          <w:hyperlink w:anchor="_Toc394444124" w:history="1">
+          <w:hyperlink w:anchor="_Toc396113350" w:history="1">
             <w:r>
               <w:rPr>
                 <w:rStyle w:val="Hiperhivatkozs"/>
                 <w:noProof/>
               </w:rPr>
-              <w:t>7.4 The fixtures round by round</w:t>
+              <w:t>8.1 Opening screen</w:t>
             </w:r>
             <w:r>
               <w:rPr>
@@ -1736,7 +1967,7 @@
                 <w:noProof/>
                 <w:webHidden/>
               </w:rPr>
-              <w:instrText xml:space="preserve"> PAGEREF _Toc394444124 \h </w:instrText>
+              <w:instrText xml:space="preserve"> PAGEREF _Toc396113350 \h </w:instrText>
             </w:r>
             <w:r>
               <w:rPr>
@@ -1756,7 +1987,7 @@
                 <w:noProof/>
                 <w:webHidden/>
               </w:rPr>
-              <w:t>12</w:t>
+              <w:t>14</w:t>
             </w:r>
             <w:r>
               <w:rPr>
@@ -1769,9 +2000,8 @@
         </w:p>
         <w:p>
           <w:pPr>
-            <w:pStyle w:val="TJ1"/>
+            <w:pStyle w:val="TJ2"/>
             <w:tabs>
-              <w:tab w:val="left" w:pos="440"/>
               <w:tab w:val="right" w:leader="dot" w:pos="9350"/>
             </w:tabs>
             <w:rPr>
@@ -1779,27 +2009,82 @@
               <w:noProof/>
             </w:rPr>
           </w:pPr>
-          <w:hyperlink w:anchor="_Toc394444125" w:history="1">
+          <w:hyperlink w:anchor="_Toc396113351" w:history="1">
             <w:r>
               <w:rPr>
                 <w:rStyle w:val="Hiperhivatkozs"/>
                 <w:noProof/>
               </w:rPr>
-              <w:t>8</w:t>
-            </w:r>
-            <w:r>
-              <w:rPr>
-                <w:rFonts w:eastAsiaTheme="minorEastAsia"/>
-                <w:noProof/>
+              <w:t>8.2 Content switching</w:t>
+            </w:r>
+            <w:r>
+              <w:rPr>
+                <w:noProof/>
+                <w:webHidden/>
               </w:rPr>
               <w:tab/>
             </w:r>
             <w:r>
               <w:rPr>
+                <w:noProof/>
+                <w:webHidden/>
+              </w:rPr>
+              <w:fldChar w:fldCharType="begin"/>
+            </w:r>
+            <w:r>
+              <w:rPr>
+                <w:noProof/>
+                <w:webHidden/>
+              </w:rPr>
+              <w:instrText xml:space="preserve"> PAGEREF _Toc396113351 \h </w:instrText>
+            </w:r>
+            <w:r>
+              <w:rPr>
+                <w:noProof/>
+                <w:webHidden/>
+              </w:rPr>
+            </w:r>
+            <w:r>
+              <w:rPr>
+                <w:noProof/>
+                <w:webHidden/>
+              </w:rPr>
+              <w:fldChar w:fldCharType="separate"/>
+            </w:r>
+            <w:r>
+              <w:rPr>
+                <w:noProof/>
+                <w:webHidden/>
+              </w:rPr>
+              <w:t>14</w:t>
+            </w:r>
+            <w:r>
+              <w:rPr>
+                <w:noProof/>
+                <w:webHidden/>
+              </w:rPr>
+              <w:fldChar w:fldCharType="end"/>
+            </w:r>
+          </w:hyperlink>
+        </w:p>
+        <w:p>
+          <w:pPr>
+            <w:pStyle w:val="TJ2"/>
+            <w:tabs>
+              <w:tab w:val="right" w:leader="dot" w:pos="9350"/>
+            </w:tabs>
+            <w:rPr>
+              <w:rFonts w:eastAsiaTheme="minorEastAsia"/>
+              <w:noProof/>
+            </w:rPr>
+          </w:pPr>
+          <w:hyperlink w:anchor="_Toc396113352" w:history="1">
+            <w:r>
+              <w:rPr>
                 <w:rStyle w:val="Hiperhivatkozs"/>
                 <w:noProof/>
               </w:rPr>
-              <w:t>Game portal – With Admin role</w:t>
+              <w:t>8.3 Provide Match Results</w:t>
             </w:r>
             <w:r>
               <w:rPr>
@@ -1820,7 +2105,7 @@
                 <w:noProof/>
                 <w:webHidden/>
               </w:rPr>
-              <w:instrText xml:space="preserve"> PAGEREF _Toc394444125 \h </w:instrText>
+              <w:instrText xml:space="preserve"> PAGEREF _Toc396113352 \h </w:instrText>
             </w:r>
             <w:r>
               <w:rPr>
@@ -1840,7 +2125,76 @@
                 <w:noProof/>
                 <w:webHidden/>
               </w:rPr>
-              <w:t>12</w:t>
+              <w:t>14</w:t>
+            </w:r>
+            <w:r>
+              <w:rPr>
+                <w:noProof/>
+                <w:webHidden/>
+              </w:rPr>
+              <w:fldChar w:fldCharType="end"/>
+            </w:r>
+          </w:hyperlink>
+        </w:p>
+        <w:p>
+          <w:pPr>
+            <w:pStyle w:val="TJ2"/>
+            <w:tabs>
+              <w:tab w:val="right" w:leader="dot" w:pos="9350"/>
+            </w:tabs>
+            <w:rPr>
+              <w:rFonts w:eastAsiaTheme="minorEastAsia"/>
+              <w:noProof/>
+            </w:rPr>
+          </w:pPr>
+          <w:hyperlink w:anchor="_Toc396113353" w:history="1">
+            <w:r>
+              <w:rPr>
+                <w:rStyle w:val="Hiperhivatkozs"/>
+                <w:noProof/>
+              </w:rPr>
+              <w:t>8.4 Fixtures</w:t>
+            </w:r>
+            <w:r>
+              <w:rPr>
+                <w:noProof/>
+                <w:webHidden/>
+              </w:rPr>
+              <w:tab/>
+            </w:r>
+            <w:r>
+              <w:rPr>
+                <w:noProof/>
+                <w:webHidden/>
+              </w:rPr>
+              <w:fldChar w:fldCharType="begin"/>
+            </w:r>
+            <w:r>
+              <w:rPr>
+                <w:noProof/>
+                <w:webHidden/>
+              </w:rPr>
+              <w:instrText xml:space="preserve"> PAGEREF _Toc396113353 \h </w:instrText>
+            </w:r>
+            <w:r>
+              <w:rPr>
+                <w:noProof/>
+                <w:webHidden/>
+              </w:rPr>
+            </w:r>
+            <w:r>
+              <w:rPr>
+                <w:noProof/>
+                <w:webHidden/>
+              </w:rPr>
+              <w:fldChar w:fldCharType="separate"/>
+            </w:r>
+            <w:r>
+              <w:rPr>
+                <w:noProof/>
+                <w:webHidden/>
+              </w:rPr>
+              <w:t>15</w:t>
             </w:r>
             <w:r>
               <w:rPr>
@@ -2064,8 +2418,6 @@
             <w:r>
               <w:t>Continued</w:t>
             </w:r>
-            <w:bookmarkStart w:id="0" w:name="_GoBack"/>
-            <w:bookmarkEnd w:id="0"/>
           </w:p>
         </w:tc>
       </w:tr>
@@ -2078,6 +2430,9 @@
             <w:pPr>
               <w:jc w:val="both"/>
             </w:pPr>
+            <w:r>
+              <w:t>1.0</w:t>
+            </w:r>
           </w:p>
         </w:tc>
         <w:tc>
@@ -2088,6 +2443,9 @@
             <w:pPr>
               <w:jc w:val="both"/>
             </w:pPr>
+            <w:r>
+              <w:t>2014.08.17</w:t>
+            </w:r>
           </w:p>
         </w:tc>
         <w:tc>
@@ -2098,6 +2456,9 @@
             <w:pPr>
               <w:jc w:val="both"/>
             </w:pPr>
+            <w:r>
+              <w:t>Geza Nagy</w:t>
+            </w:r>
           </w:p>
         </w:tc>
         <w:tc>
@@ -2108,6 +2469,9 @@
             <w:pPr>
               <w:jc w:val="both"/>
             </w:pPr>
+            <w:r>
+              <w:t>v1.0</w:t>
+            </w:r>
           </w:p>
         </w:tc>
       </w:tr>
@@ -2182,7 +2546,7 @@
         <w:ind w:left="360"/>
         <w:jc w:val="both"/>
       </w:pPr>
-      <w:bookmarkStart w:id="1" w:name="_Toc394444103"/>
+      <w:bookmarkStart w:id="1" w:name="_Toc396113327"/>
       <w:r>
         <w:t>Login screen</w:t>
       </w:r>
@@ -2281,7 +2645,7 @@
         <w:ind w:left="360"/>
         <w:jc w:val="both"/>
       </w:pPr>
-      <w:bookmarkStart w:id="2" w:name="_Toc394444104"/>
+      <w:bookmarkStart w:id="2" w:name="_Toc396113328"/>
       <w:r>
         <w:t>Forgotten Password</w:t>
       </w:r>
@@ -2334,7 +2698,7 @@
         <w:ind w:left="360"/>
         <w:jc w:val="both"/>
       </w:pPr>
-      <w:bookmarkStart w:id="3" w:name="_Toc394444105"/>
+      <w:bookmarkStart w:id="3" w:name="_Toc396113329"/>
       <w:r>
         <w:t>Registration screen</w:t>
       </w:r>
@@ -2353,7 +2717,7 @@
         <w:pStyle w:val="Cmsor2"/>
         <w:jc w:val="both"/>
       </w:pPr>
-      <w:bookmarkStart w:id="4" w:name="_Toc394444106"/>
+      <w:bookmarkStart w:id="4" w:name="_Toc396113330"/>
       <w:r>
         <w:t xml:space="preserve">3.1 </w:t>
       </w:r>
@@ -2385,7 +2749,7 @@
         <w:jc w:val="both"/>
       </w:pPr>
       <w:r>
-        <w:t>First name</w:t>
+        <w:t>Password</w:t>
       </w:r>
     </w:p>
     <w:p>
@@ -2398,7 +2762,7 @@
         <w:jc w:val="both"/>
       </w:pPr>
       <w:r>
-        <w:t>Last name</w:t>
+        <w:t>E-mail address</w:t>
       </w:r>
     </w:p>
     <w:p>
@@ -2411,7 +2775,27 @@
         <w:jc w:val="both"/>
       </w:pPr>
       <w:r>
-        <w:t>Date of birth</w:t>
+        <w:t>The user accepts the “Privacy Policy” and the “Terms and Conditions” documents</w:t>
+      </w:r>
+    </w:p>
+    <w:p>
+      <w:pPr>
+        <w:pStyle w:val="Cmsor2"/>
+        <w:jc w:val="both"/>
+      </w:pPr>
+      <w:bookmarkStart w:id="5" w:name="_Toc396113331"/>
+      <w:r>
+        <w:t xml:space="preserve">3.2 </w:t>
+      </w:r>
+      <w:r>
+        <w:t>Optional Information</w:t>
+      </w:r>
+      <w:r>
+        <w:t>:</w:t>
+      </w:r>
+      <w:bookmarkEnd w:id="5"/>
+      <w:r>
+        <w:t xml:space="preserve"> </w:t>
       </w:r>
     </w:p>
     <w:p>
@@ -2424,65 +2808,6 @@
         <w:jc w:val="both"/>
       </w:pPr>
       <w:r>
-        <w:t>Password</w:t>
-      </w:r>
-    </w:p>
-    <w:p>
-      <w:pPr>
-        <w:pStyle w:val="Listaszerbekezds"/>
-        <w:numPr>
-          <w:ilvl w:val="0"/>
-          <w:numId w:val="1"/>
-        </w:numPr>
-        <w:jc w:val="both"/>
-      </w:pPr>
-      <w:r>
-        <w:t>E-mail address</w:t>
-      </w:r>
-    </w:p>
-    <w:p>
-      <w:pPr>
-        <w:pStyle w:val="Listaszerbekezds"/>
-        <w:numPr>
-          <w:ilvl w:val="0"/>
-          <w:numId w:val="1"/>
-        </w:numPr>
-        <w:jc w:val="both"/>
-      </w:pPr>
-      <w:r>
-        <w:t>The user accepts the “Privacy Policy” and the “Terms and Conditions” documents</w:t>
-      </w:r>
-    </w:p>
-    <w:p>
-      <w:pPr>
-        <w:pStyle w:val="Cmsor2"/>
-        <w:jc w:val="both"/>
-      </w:pPr>
-      <w:bookmarkStart w:id="5" w:name="_Toc394444107"/>
-      <w:r>
-        <w:t xml:space="preserve">3.2 </w:t>
-      </w:r>
-      <w:r>
-        <w:t>Optional Information</w:t>
-      </w:r>
-      <w:r>
-        <w:t>:</w:t>
-      </w:r>
-      <w:bookmarkEnd w:id="5"/>
-      <w:r>
-        <w:t xml:space="preserve"> </w:t>
-      </w:r>
-    </w:p>
-    <w:p>
-      <w:pPr>
-        <w:pStyle w:val="Listaszerbekezds"/>
-        <w:numPr>
-          <w:ilvl w:val="0"/>
-          <w:numId w:val="1"/>
-        </w:numPr>
-        <w:jc w:val="both"/>
-      </w:pPr>
-      <w:r>
         <w:t>Avatar</w:t>
       </w:r>
     </w:p>
@@ -2492,10 +2817,22 @@
         <w:jc w:val="both"/>
       </w:pPr>
       <w:r>
-        <w:t xml:space="preserve">There are two field which require confirmation: E-mail and password. For these fields there must be a plus one input for confirmation, and the registration form has to validate that the two text field has the same value for e-mail and also for password. The password field is not a traditional text field but a password type input. The e-mail address must be checked if it’s already registered by an existing user. </w:t>
-      </w:r>
-      <w:r>
-        <w:t>The required fields are signed with red asterisk and if the user want to register without giving these data the post must fail and the missing fields have to be highlighted.</w:t>
+        <w:t>The password field requires confirmation. For this</w:t>
+      </w:r>
+      <w:r>
+        <w:t xml:space="preserve"> there must be a plus one input for confirmation, and the registration form has to validate that the two text field</w:t>
+      </w:r>
+      <w:r>
+        <w:t xml:space="preserve"> has the same value</w:t>
+      </w:r>
+      <w:r>
+        <w:t xml:space="preserve">. The password field is not a traditional text field but a password type input. The e-mail address must be checked if it’s already registered by an existing user. </w:t>
+      </w:r>
+      <w:r>
+        <w:t>Every field except the avatar is required</w:t>
+      </w:r>
+      <w:r>
+        <w:t xml:space="preserve"> and if the user want to register without giving these data the post must fail and the missing fields have to be highlighted.</w:t>
       </w:r>
     </w:p>
     <w:p>
@@ -2508,9 +2845,9 @@
         </w:rPr>
         <w:drawing>
           <wp:inline distT="0" distB="0" distL="0" distR="0">
-            <wp:extent cx="5943600" cy="3355975"/>
-            <wp:effectExtent l="0" t="0" r="0" b="0"/>
-            <wp:docPr id="2" name="Kép 2"/>
+            <wp:extent cx="5934075" cy="2962275"/>
+            <wp:effectExtent l="0" t="0" r="9525" b="9525"/>
+            <wp:docPr id="3" name="Kép 3"/>
             <wp:cNvGraphicFramePr>
               <a:graphicFrameLocks xmlns:a="http://schemas.openxmlformats.org/drawingml/2006/main" noChangeAspect="1"/>
             </wp:cNvGraphicFramePr>
@@ -2518,8 +2855,10 @@
               <a:graphicData uri="http://schemas.openxmlformats.org/drawingml/2006/picture">
                 <pic:pic xmlns:pic="http://schemas.openxmlformats.org/drawingml/2006/picture">
                   <pic:nvPicPr>
-                    <pic:cNvPr id="2" name="register.png"/>
-                    <pic:cNvPicPr/>
+                    <pic:cNvPr id="0" name="Picture 1"/>
+                    <pic:cNvPicPr>
+                      <a:picLocks noChangeAspect="1" noChangeArrowheads="1"/>
+                    </pic:cNvPicPr>
                   </pic:nvPicPr>
                   <pic:blipFill>
                     <a:blip r:embed="rId7">
@@ -2529,18 +2868,23 @@
                         </a:ext>
                       </a:extLst>
                     </a:blip>
+                    <a:srcRect/>
                     <a:stretch>
                       <a:fillRect/>
                     </a:stretch>
                   </pic:blipFill>
-                  <pic:spPr>
+                  <pic:spPr bwMode="auto">
                     <a:xfrm>
                       <a:off x="0" y="0"/>
-                      <a:ext cx="5943600" cy="3355975"/>
+                      <a:ext cx="5934075" cy="2962275"/>
                     </a:xfrm>
                     <a:prstGeom prst="rect">
                       <a:avLst/>
                     </a:prstGeom>
+                    <a:noFill/>
+                    <a:ln>
+                      <a:noFill/>
+                    </a:ln>
                   </pic:spPr>
                 </pic:pic>
               </a:graphicData>
@@ -2551,6 +2895,19 @@
     </w:p>
     <w:p>
       <w:pPr>
+        <w:jc w:val="both"/>
+      </w:pPr>
+      <w:r>
+        <w:br w:type="page"/>
+      </w:r>
+    </w:p>
+    <w:p>
+      <w:pPr>
+        <w:jc w:val="both"/>
+      </w:pPr>
+    </w:p>
+    <w:p>
+      <w:pPr>
         <w:pStyle w:val="Cmsor1"/>
         <w:numPr>
           <w:ilvl w:val="0"/>
@@ -2559,9 +2916,8 @@
         <w:ind w:left="360"/>
         <w:jc w:val="both"/>
       </w:pPr>
-      <w:bookmarkStart w:id="6" w:name="_Toc394444108"/>
-      <w:r>
-        <w:lastRenderedPageBreak/>
+      <w:bookmarkStart w:id="6" w:name="_Toc396113332"/>
+      <w:r>
         <w:t>User home</w:t>
       </w:r>
       <w:bookmarkEnd w:id="6"/>
@@ -2571,10 +2927,34 @@
         <w:jc w:val="both"/>
       </w:pPr>
       <w:r>
-        <w:t>The user home is basically a dashboard. There is a menu with items for navigation, a dashboard with fancy tickets. Every ticket symbolize a gam</w:t>
-      </w:r>
-      <w:r>
-        <w:t>e where the user is registered and one more special ticket for create a new game. Beside the menu and the ticket panel there is also a notification bar/wall which contains the latest news and invitations.</w:t>
+        <w:t>The user home is basically a dashboard. There is a menu with items for navigation, a dashboard with fancy tickets</w:t>
+      </w:r>
+      <w:r>
+        <w:t xml:space="preserve"> and a notification bar</w:t>
+      </w:r>
+      <w:r>
+        <w:t>. Every ticket symbolize a gam</w:t>
+      </w:r>
+      <w:r>
+        <w:t>e where the user is registered and one more special ticket for create a ne</w:t>
+      </w:r>
+      <w:r>
+        <w:t xml:space="preserve">w game. The notification bar placed next to the </w:t>
+      </w:r>
+      <w:r>
+        <w:t xml:space="preserve">ticket panel </w:t>
+      </w:r>
+      <w:r>
+        <w:t>and</w:t>
+      </w:r>
+      <w:r>
+        <w:t xml:space="preserve"> contains the latest news and invitations</w:t>
+      </w:r>
+      <w:r>
+        <w:t xml:space="preserve"> related to the games the user are involved</w:t>
+      </w:r>
+      <w:r>
+        <w:t>.</w:t>
       </w:r>
     </w:p>
     <w:p>
@@ -2587,9 +2967,9 @@
         </w:rPr>
         <w:drawing>
           <wp:inline distT="0" distB="0" distL="0" distR="0">
-            <wp:extent cx="5943600" cy="2687320"/>
-            <wp:effectExtent l="0" t="0" r="0" b="0"/>
-            <wp:docPr id="7" name="Kép 7"/>
+            <wp:extent cx="5934075" cy="2419350"/>
+            <wp:effectExtent l="0" t="0" r="9525" b="0"/>
+            <wp:docPr id="5" name="Kép 5"/>
             <wp:cNvGraphicFramePr>
               <a:graphicFrameLocks xmlns:a="http://schemas.openxmlformats.org/drawingml/2006/main" noChangeAspect="1"/>
             </wp:cNvGraphicFramePr>
@@ -2597,8 +2977,10 @@
               <a:graphicData uri="http://schemas.openxmlformats.org/drawingml/2006/picture">
                 <pic:pic xmlns:pic="http://schemas.openxmlformats.org/drawingml/2006/picture">
                   <pic:nvPicPr>
-                    <pic:cNvPr id="7" name="home.png"/>
-                    <pic:cNvPicPr/>
+                    <pic:cNvPr id="0" name="Picture 2"/>
+                    <pic:cNvPicPr>
+                      <a:picLocks noChangeAspect="1" noChangeArrowheads="1"/>
+                    </pic:cNvPicPr>
                   </pic:nvPicPr>
                   <pic:blipFill>
                     <a:blip r:embed="rId8">
@@ -2608,18 +2990,23 @@
                         </a:ext>
                       </a:extLst>
                     </a:blip>
+                    <a:srcRect/>
                     <a:stretch>
                       <a:fillRect/>
                     </a:stretch>
                   </pic:blipFill>
-                  <pic:spPr>
+                  <pic:spPr bwMode="auto">
                     <a:xfrm>
                       <a:off x="0" y="0"/>
-                      <a:ext cx="5943600" cy="2687320"/>
+                      <a:ext cx="5934075" cy="2419350"/>
                     </a:xfrm>
                     <a:prstGeom prst="rect">
                       <a:avLst/>
                     </a:prstGeom>
+                    <a:noFill/>
+                    <a:ln>
+                      <a:noFill/>
+                    </a:ln>
                   </pic:spPr>
                 </pic:pic>
               </a:graphicData>
@@ -2633,7 +3020,7 @@
         <w:pStyle w:val="Cmsor2"/>
         <w:jc w:val="both"/>
       </w:pPr>
-      <w:bookmarkStart w:id="7" w:name="_Toc394444109"/>
+      <w:bookmarkStart w:id="7" w:name="_Toc396113333"/>
       <w:r>
         <w:t xml:space="preserve">4.1 </w:t>
       </w:r>
@@ -2742,8 +3129,9 @@
     <w:p>
       <w:pPr>
         <w:pStyle w:val="Cmsor2"/>
-      </w:pPr>
-      <w:bookmarkStart w:id="8" w:name="_Toc394444110"/>
+        <w:jc w:val="both"/>
+      </w:pPr>
+      <w:bookmarkStart w:id="8" w:name="_Toc396113334"/>
       <w:r>
         <w:t>4.2 Tickets</w:t>
       </w:r>
@@ -2852,62 +3240,6 @@
       <w:pPr>
         <w:jc w:val="both"/>
       </w:pPr>
-      <w:r>
-        <w:rPr>
-          <w:noProof/>
-        </w:rPr>
-        <w:lastRenderedPageBreak/>
-        <w:drawing>
-          <wp:inline distT="0" distB="0" distL="0" distR="0">
-            <wp:extent cx="5943600" cy="1343025"/>
-            <wp:effectExtent l="0" t="0" r="0" b="9525"/>
-            <wp:docPr id="8" name="Kép 8"/>
-            <wp:cNvGraphicFramePr>
-              <a:graphicFrameLocks xmlns:a="http://schemas.openxmlformats.org/drawingml/2006/main" noChangeAspect="1"/>
-            </wp:cNvGraphicFramePr>
-            <a:graphic xmlns:a="http://schemas.openxmlformats.org/drawingml/2006/main">
-              <a:graphicData uri="http://schemas.openxmlformats.org/drawingml/2006/picture">
-                <pic:pic xmlns:pic="http://schemas.openxmlformats.org/drawingml/2006/picture">
-                  <pic:nvPicPr>
-                    <pic:cNvPr id="0" name="Picture 4"/>
-                    <pic:cNvPicPr>
-                      <a:picLocks noChangeAspect="1" noChangeArrowheads="1"/>
-                    </pic:cNvPicPr>
-                  </pic:nvPicPr>
-                  <pic:blipFill>
-                    <a:blip r:embed="rId10">
-                      <a:extLst>
-                        <a:ext uri="{28A0092B-C50C-407E-A947-70E740481C1C}">
-                          <a14:useLocalDpi xmlns:a14="http://schemas.microsoft.com/office/drawing/2010/main" val="0"/>
-                        </a:ext>
-                      </a:extLst>
-                    </a:blip>
-                    <a:srcRect/>
-                    <a:stretch>
-                      <a:fillRect/>
-                    </a:stretch>
-                  </pic:blipFill>
-                  <pic:spPr bwMode="auto">
-                    <a:xfrm>
-                      <a:off x="0" y="0"/>
-                      <a:ext cx="5943600" cy="1343025"/>
-                    </a:xfrm>
-                    <a:prstGeom prst="rect">
-                      <a:avLst/>
-                    </a:prstGeom>
-                    <a:noFill/>
-                    <a:ln>
-                      <a:noFill/>
-                    </a:ln>
-                  </pic:spPr>
-                </pic:pic>
-              </a:graphicData>
-            </a:graphic>
-          </wp:inline>
-        </w:drawing>
-      </w:r>
-    </w:p>
-    <w:p>
       <w:r>
         <w:br w:type="page"/>
       </w:r>
@@ -2927,7 +3259,7 @@
         <w:ind w:left="360"/>
         <w:jc w:val="both"/>
       </w:pPr>
-      <w:bookmarkStart w:id="9" w:name="_Toc394444111"/>
+      <w:bookmarkStart w:id="9" w:name="_Toc396113335"/>
       <w:r>
         <w:t>Creating a new game</w:t>
       </w:r>
@@ -3054,7 +3386,7 @@
         <w:pStyle w:val="Cmsor2"/>
         <w:jc w:val="both"/>
       </w:pPr>
-      <w:bookmarkStart w:id="10" w:name="_Toc394444112"/>
+      <w:bookmarkStart w:id="10" w:name="_Toc396113336"/>
       <w:r>
         <w:t>5.1 Name of the game</w:t>
       </w:r>
@@ -3094,7 +3426,7 @@
                     </pic:cNvPicPr>
                   </pic:nvPicPr>
                   <pic:blipFill>
-                    <a:blip r:embed="rId11">
+                    <a:blip r:embed="rId10">
                       <a:extLst>
                         <a:ext uri="{28A0092B-C50C-407E-A947-70E740481C1C}">
                           <a14:useLocalDpi xmlns:a14="http://schemas.microsoft.com/office/drawing/2010/main" val="0"/>
@@ -3131,7 +3463,7 @@
         <w:pStyle w:val="Cmsor2"/>
         <w:jc w:val="both"/>
       </w:pPr>
-      <w:bookmarkStart w:id="11" w:name="_Toc394444113"/>
+      <w:bookmarkStart w:id="11" w:name="_Toc396113337"/>
       <w:r>
         <w:t>5.2 Tournament type</w:t>
       </w:r>
@@ -3177,7 +3509,7 @@
                     </pic:cNvPicPr>
                   </pic:nvPicPr>
                   <pic:blipFill>
-                    <a:blip r:embed="rId12">
+                    <a:blip r:embed="rId11">
                       <a:extLst>
                         <a:ext uri="{28A0092B-C50C-407E-A947-70E740481C1C}">
                           <a14:useLocalDpi xmlns:a14="http://schemas.microsoft.com/office/drawing/2010/main" val="0"/>
@@ -3214,7 +3546,7 @@
         <w:pStyle w:val="Cmsor2"/>
         <w:jc w:val="both"/>
       </w:pPr>
-      <w:bookmarkStart w:id="12" w:name="_Toc394444114"/>
+      <w:bookmarkStart w:id="12" w:name="_Toc396113338"/>
       <w:r>
         <w:t>5.3 Groups and teams</w:t>
       </w:r>
@@ -3225,11 +3557,17 @@
         <w:jc w:val="both"/>
       </w:pPr>
       <w:r>
-        <w:t xml:space="preserve">Depends on the previous step the groups have to be visible here. All of them empty by default. Two input fields can be seen, one for the name of the team the user want to add and a drop down contains the </w:t>
+        <w:t xml:space="preserve">Depends on the previous step the groups have to be visible here. </w:t>
+      </w:r>
+      <w:r>
+        <w:t xml:space="preserve">Every group has an input text field by default reserved for a team name placed in that group. When the user has entered a team name and press the Enter button, the input is going to switch to a label and another text field will be shown below if the </w:t>
       </w:r>
       <w:r>
         <w:lastRenderedPageBreak/>
-        <w:t>groups which has empty spaces for the team. Necessary to check there should be no duplication among the team names.</w:t>
+        <w:t xml:space="preserve">group hasn’t reached the maximum number of participants. The user can modify an already given name by clicking on it twice and the label transforms to an editable field. </w:t>
+      </w:r>
+      <w:r>
+        <w:t>Necessary to check there should be no duplication among the team names.</w:t>
       </w:r>
     </w:p>
     <w:p>
@@ -3242,9 +3580,9 @@
         </w:rPr>
         <w:drawing>
           <wp:inline distT="0" distB="0" distL="0" distR="0">
-            <wp:extent cx="5934075" cy="3371850"/>
-            <wp:effectExtent l="0" t="0" r="9525" b="0"/>
-            <wp:docPr id="11" name="Kép 11"/>
+            <wp:extent cx="5829300" cy="4257675"/>
+            <wp:effectExtent l="0" t="0" r="0" b="9525"/>
+            <wp:docPr id="15" name="Kép 15"/>
             <wp:cNvGraphicFramePr>
               <a:graphicFrameLocks xmlns:a="http://schemas.openxmlformats.org/drawingml/2006/main" noChangeAspect="1"/>
             </wp:cNvGraphicFramePr>
@@ -3252,7 +3590,103 @@
               <a:graphicData uri="http://schemas.openxmlformats.org/drawingml/2006/picture">
                 <pic:pic xmlns:pic="http://schemas.openxmlformats.org/drawingml/2006/picture">
                   <pic:nvPicPr>
-                    <pic:cNvPr id="0" name="Picture 7"/>
+                    <pic:cNvPr id="0" name="Picture 3"/>
+                    <pic:cNvPicPr>
+                      <a:picLocks noChangeAspect="1" noChangeArrowheads="1"/>
+                    </pic:cNvPicPr>
+                  </pic:nvPicPr>
+                  <pic:blipFill>
+                    <a:blip r:embed="rId12">
+                      <a:extLst>
+                        <a:ext uri="{28A0092B-C50C-407E-A947-70E740481C1C}">
+                          <a14:useLocalDpi xmlns:a14="http://schemas.microsoft.com/office/drawing/2010/main" val="0"/>
+                        </a:ext>
+                      </a:extLst>
+                    </a:blip>
+                    <a:srcRect/>
+                    <a:stretch>
+                      <a:fillRect/>
+                    </a:stretch>
+                  </pic:blipFill>
+                  <pic:spPr bwMode="auto">
+                    <a:xfrm>
+                      <a:off x="0" y="0"/>
+                      <a:ext cx="5829300" cy="4257675"/>
+                    </a:xfrm>
+                    <a:prstGeom prst="rect">
+                      <a:avLst/>
+                    </a:prstGeom>
+                    <a:noFill/>
+                    <a:ln>
+                      <a:noFill/>
+                    </a:ln>
+                  </pic:spPr>
+                </pic:pic>
+              </a:graphicData>
+            </a:graphic>
+          </wp:inline>
+        </w:drawing>
+      </w:r>
+    </w:p>
+    <w:p>
+      <w:pPr>
+        <w:pStyle w:val="Cmsor2"/>
+        <w:jc w:val="both"/>
+      </w:pPr>
+      <w:bookmarkStart w:id="13" w:name="_Toc396113339"/>
+      <w:r>
+        <w:t>5.4</w:t>
+      </w:r>
+      <w:r>
+        <w:t xml:space="preserve"> </w:t>
+      </w:r>
+      <w:r>
+        <w:t>Fixtures</w:t>
+      </w:r>
+      <w:bookmarkEnd w:id="13"/>
+    </w:p>
+    <w:p>
+      <w:pPr>
+        <w:jc w:val="both"/>
+      </w:pPr>
+      <w:r>
+        <w:t xml:space="preserve">First of all what should be checked here by the user is the pairings round by round. </w:t>
+      </w:r>
+      <w:r>
+        <w:t xml:space="preserve">The specific turn can be chosen by a drop down. After the user selected an option it shows the matches generated by the system. Every pairing is fully editable. The opponents can be modified by a drop down which contains the teams from the specific group if we are speaking of group stage, or if we are in knock out there are keywords which identify the very team by the result of the previous turn. To make this easy to handle and understand tooltips are placed over these keywords. </w:t>
+      </w:r>
+      <w:r>
+        <w:t>If it’s good</w:t>
+      </w:r>
+      <w:r>
+        <w:t>/done</w:t>
+      </w:r>
+      <w:r>
+        <w:t xml:space="preserve"> then come the date of the matches. For simplify this there are date pickers for all the inputs. At one time only one round’s matches are shown.</w:t>
+      </w:r>
+    </w:p>
+    <w:p>
+      <w:pPr>
+        <w:jc w:val="both"/>
+      </w:pPr>
+      <w:r>
+        <w:rPr>
+          <w:noProof/>
+        </w:rPr>
+        <w:lastRenderedPageBreak/>
+        <w:drawing>
+          <wp:inline distT="0" distB="0" distL="0" distR="0">
+            <wp:extent cx="5781675" cy="1695450"/>
+            <wp:effectExtent l="0" t="0" r="9525" b="0"/>
+            <wp:docPr id="20" name="Kép 20"/>
+            <wp:cNvGraphicFramePr>
+              <a:graphicFrameLocks xmlns:a="http://schemas.openxmlformats.org/drawingml/2006/main" noChangeAspect="1"/>
+            </wp:cNvGraphicFramePr>
+            <a:graphic xmlns:a="http://schemas.openxmlformats.org/drawingml/2006/main">
+              <a:graphicData uri="http://schemas.openxmlformats.org/drawingml/2006/picture">
+                <pic:pic xmlns:pic="http://schemas.openxmlformats.org/drawingml/2006/picture">
+                  <pic:nvPicPr>
+                    <pic:cNvPr id="0" name="Picture 4"/>
                     <pic:cNvPicPr>
                       <a:picLocks noChangeAspect="1" noChangeArrowheads="1"/>
                     </pic:cNvPicPr>
@@ -3273,7 +3707,7 @@
                   <pic:spPr bwMode="auto">
                     <a:xfrm>
                       <a:off x="0" y="0"/>
-                      <a:ext cx="5934075" cy="3371850"/>
+                      <a:ext cx="5781675" cy="1695450"/>
                     </a:xfrm>
                     <a:prstGeom prst="rect">
                       <a:avLst/>
@@ -3295,24 +3729,27 @@
         <w:pStyle w:val="Cmsor2"/>
         <w:jc w:val="both"/>
       </w:pPr>
-      <w:bookmarkStart w:id="13" w:name="_Toc394444115"/>
-      <w:r>
-        <w:t>5.4</w:t>
-      </w:r>
-      <w:r>
-        <w:t xml:space="preserve"> </w:t>
-      </w:r>
-      <w:r>
-        <w:t>Fixtures</w:t>
-      </w:r>
-      <w:bookmarkEnd w:id="13"/>
-    </w:p>
-    <w:p>
-      <w:pPr>
-        <w:jc w:val="both"/>
-      </w:pPr>
-      <w:r>
-        <w:t>First of all what should be checked here by the user is the pairings round by round. If it’s good then come the date of the matches. For simplify this there are date pickers for all the inputs. At one time only one round’s matches are shown.</w:t>
+      <w:bookmarkStart w:id="14" w:name="_Toc396113340"/>
+      <w:r>
+        <w:t>5.5 Rules</w:t>
+      </w:r>
+      <w:bookmarkEnd w:id="14"/>
+    </w:p>
+    <w:p>
+      <w:pPr>
+        <w:jc w:val="both"/>
+      </w:pPr>
+      <w:r>
+        <w:t>Two types of rules have been defined. There are predefined- and custom user defined ones. For the application given rules have to be extended only with the scores they worth. These are basically can be count from the result of the match. For the custom ones have to be defined a question beside the score. This quest</w:t>
+      </w:r>
+      <w:r>
+        <w:t>ion will be asked from the user</w:t>
+      </w:r>
+      <w:r>
+        <w:t xml:space="preserve"> match by match and the answer must be chosen from a list. This list contains the all the answers provided by the players.</w:t>
+      </w:r>
+      <w:r>
+        <w:t xml:space="preserve"> Every predefined rule has a checkbox checked by default and the user can choose which one would be kept. The custom ones can be removed by the remove button which appears when the cursor is over the line of the specific rule.</w:t>
       </w:r>
     </w:p>
     <w:p>
@@ -3325,9 +3762,9 @@
         </w:rPr>
         <w:drawing>
           <wp:inline distT="0" distB="0" distL="0" distR="0">
-            <wp:extent cx="5934075" cy="1647825"/>
-            <wp:effectExtent l="0" t="0" r="9525" b="9525"/>
-            <wp:docPr id="12" name="Kép 12"/>
+            <wp:extent cx="5800725" cy="2800350"/>
+            <wp:effectExtent l="0" t="0" r="9525" b="0"/>
+            <wp:docPr id="21" name="Kép 21"/>
             <wp:cNvGraphicFramePr>
               <a:graphicFrameLocks xmlns:a="http://schemas.openxmlformats.org/drawingml/2006/main" noChangeAspect="1"/>
             </wp:cNvGraphicFramePr>
@@ -3335,7 +3772,7 @@
               <a:graphicData uri="http://schemas.openxmlformats.org/drawingml/2006/picture">
                 <pic:pic xmlns:pic="http://schemas.openxmlformats.org/drawingml/2006/picture">
                   <pic:nvPicPr>
-                    <pic:cNvPr id="0" name="Picture 8"/>
+                    <pic:cNvPr id="0" name="Picture 5"/>
                     <pic:cNvPicPr>
                       <a:picLocks noChangeAspect="1" noChangeArrowheads="1"/>
                     </pic:cNvPicPr>
@@ -3356,7 +3793,7 @@
                   <pic:spPr bwMode="auto">
                     <a:xfrm>
                       <a:off x="0" y="0"/>
-                      <a:ext cx="5934075" cy="1647825"/>
+                      <a:ext cx="5800725" cy="2800350"/>
                     </a:xfrm>
                     <a:prstGeom prst="rect">
                       <a:avLst/>
@@ -3378,18 +3815,48 @@
         <w:pStyle w:val="Cmsor2"/>
         <w:jc w:val="both"/>
       </w:pPr>
-      <w:bookmarkStart w:id="14" w:name="_Toc394444116"/>
-      <w:r>
-        <w:t>5.5 Rules</w:t>
-      </w:r>
-      <w:bookmarkEnd w:id="14"/>
-    </w:p>
-    <w:p>
-      <w:pPr>
-        <w:jc w:val="both"/>
-      </w:pPr>
-      <w:r>
-        <w:t>Two types of rules have been defined. There are predefined- and custom user defined ones. For the application given rules have to be extended only with the scores they worth. These are basically can be count from the result of the match. For the custom ones have to be defined a question beside the score. This question will be asked from the admin match by match and the answer must be chosen from a list. This list contains the all the answers provided by the players.</w:t>
+      <w:bookmarkStart w:id="15" w:name="_Toc396113341"/>
+      <w:r>
+        <w:t xml:space="preserve">5.6 </w:t>
+      </w:r>
+      <w:r>
+        <w:t>Attendees</w:t>
+      </w:r>
+      <w:bookmarkEnd w:id="15"/>
+    </w:p>
+    <w:p>
+      <w:pPr>
+        <w:jc w:val="both"/>
+      </w:pPr>
+      <w:r>
+        <w:t>This section has two part. One is a text input/button combo where the user</w:t>
+      </w:r>
+      <w:r>
+        <w:t xml:space="preserve"> can add new attendee. When He/s</w:t>
+      </w:r>
+      <w:r>
+        <w:t>he push</w:t>
+      </w:r>
+      <w:r>
+        <w:t>es</w:t>
+      </w:r>
+      <w:r>
+        <w:t xml:space="preserve"> the button, there must be a check if it’s a valid user name. Nice to have feature is to be an autocomplete function which advice names while the user is typing. If the addition is successful, a tag has to be shown represents the player will be invited into the game. If the user want to remove an invite he needs only to click on the </w:t>
+      </w:r>
+      <w:r>
+        <w:t xml:space="preserve">‘X’ inside the </w:t>
+      </w:r>
+      <w:r>
+        <w:t>sp</w:t>
+      </w:r>
+      <w:r>
+        <w:t>ecific tag.</w:t>
+      </w:r>
+      <w:r>
+        <w:t xml:space="preserve"> In addition if the user move the cursor over a tag a tooltip will be shown which contains information of the latest games of the player.</w:t>
+      </w:r>
+      <w:r>
+        <w:t xml:space="preserve"> </w:t>
       </w:r>
     </w:p>
     <w:p>
@@ -3403,9 +3870,9 @@
         <w:lastRenderedPageBreak/>
         <w:drawing>
           <wp:inline distT="0" distB="0" distL="0" distR="0">
-            <wp:extent cx="5943600" cy="2838450"/>
-            <wp:effectExtent l="0" t="0" r="0" b="0"/>
-            <wp:docPr id="13" name="Kép 13"/>
+            <wp:extent cx="5819775" cy="1771650"/>
+            <wp:effectExtent l="0" t="0" r="9525" b="0"/>
+            <wp:docPr id="22" name="Kép 22"/>
             <wp:cNvGraphicFramePr>
               <a:graphicFrameLocks xmlns:a="http://schemas.openxmlformats.org/drawingml/2006/main" noChangeAspect="1"/>
             </wp:cNvGraphicFramePr>
@@ -3413,7 +3880,7 @@
               <a:graphicData uri="http://schemas.openxmlformats.org/drawingml/2006/picture">
                 <pic:pic xmlns:pic="http://schemas.openxmlformats.org/drawingml/2006/picture">
                   <pic:nvPicPr>
-                    <pic:cNvPr id="0" name="Picture 9"/>
+                    <pic:cNvPr id="0" name="Picture 6"/>
                     <pic:cNvPicPr>
                       <a:picLocks noChangeAspect="1" noChangeArrowheads="1"/>
                     </pic:cNvPicPr>
@@ -3434,7 +3901,7 @@
                   <pic:spPr bwMode="auto">
                     <a:xfrm>
                       <a:off x="0" y="0"/>
-                      <a:ext cx="5943600" cy="2838450"/>
+                      <a:ext cx="5819775" cy="1771650"/>
                     </a:xfrm>
                     <a:prstGeom prst="rect">
                       <a:avLst/>
@@ -3456,27 +3923,141 @@
         <w:pStyle w:val="Cmsor2"/>
         <w:jc w:val="both"/>
       </w:pPr>
-      <w:bookmarkStart w:id="15" w:name="_Toc394444117"/>
-      <w:r>
-        <w:t xml:space="preserve">5.6 </w:t>
-      </w:r>
-      <w:r>
-        <w:t>Attendees</w:t>
-      </w:r>
-      <w:bookmarkEnd w:id="15"/>
-    </w:p>
-    <w:p>
-      <w:pPr>
-        <w:jc w:val="both"/>
-      </w:pPr>
-      <w:r>
-        <w:t>This section has two part. One is a text input/button combo where the user can add new attendee. When He/She push the button, there must be a check if it’s a valid user name. Nice to have feature is to be an autocomplete function which advice names while the user is typing. If the addition is successful, a tag has to be shown represents the player will be invited into the game. If the user want to remove an invite he needs only to click on the sp</w:t>
-      </w:r>
-      <w:r>
-        <w:t>ecific tag.</w:t>
-      </w:r>
-      <w:r>
-        <w:t xml:space="preserve"> </w:t>
+      <w:bookmarkStart w:id="16" w:name="_Toc396113342"/>
+      <w:r>
+        <w:t>5.7 Define Custom tournament type</w:t>
+      </w:r>
+      <w:bookmarkEnd w:id="16"/>
+    </w:p>
+    <w:p>
+      <w:pPr>
+        <w:jc w:val="both"/>
+      </w:pPr>
+      <w:r>
+        <w:t>Not included in v1.0</w:t>
+      </w:r>
+    </w:p>
+    <w:p>
+      <w:pPr>
+        <w:jc w:val="both"/>
+      </w:pPr>
+      <w:r>
+        <w:br w:type="page"/>
+      </w:r>
+    </w:p>
+    <w:p>
+      <w:pPr>
+        <w:jc w:val="both"/>
+      </w:pPr>
+    </w:p>
+    <w:p>
+      <w:pPr>
+        <w:pStyle w:val="Cmsor1"/>
+        <w:numPr>
+          <w:ilvl w:val="0"/>
+          <w:numId w:val="2"/>
+        </w:numPr>
+        <w:ind w:left="360"/>
+        <w:jc w:val="both"/>
+      </w:pPr>
+      <w:bookmarkStart w:id="17" w:name="_Toc396113343"/>
+      <w:r>
+        <w:t>Notification bar</w:t>
+      </w:r>
+      <w:bookmarkEnd w:id="17"/>
+    </w:p>
+    <w:p>
+      <w:pPr>
+        <w:jc w:val="both"/>
+      </w:pPr>
+      <w:r>
+        <w:t xml:space="preserve">The notification bar get visible when the user log in. It’s placed in the right side of the screen and remains there </w:t>
+      </w:r>
+      <w:r>
+        <w:t>till</w:t>
+      </w:r>
+      <w:r>
+        <w:t xml:space="preserve"> the </w:t>
+      </w:r>
+      <w:r>
+        <w:t xml:space="preserve">user log out. Two basic functionality this bar has to serve. First of all it shows notifications from the games the user attended. </w:t>
+      </w:r>
+    </w:p>
+    <w:p>
+      <w:pPr>
+        <w:jc w:val="both"/>
+      </w:pPr>
+      <w:r>
+        <w:t>This messages can be the followings:</w:t>
+      </w:r>
+    </w:p>
+    <w:p>
+      <w:pPr>
+        <w:pStyle w:val="Listaszerbekezds"/>
+        <w:numPr>
+          <w:ilvl w:val="0"/>
+          <w:numId w:val="1"/>
+        </w:numPr>
+        <w:jc w:val="both"/>
+      </w:pPr>
+      <w:r>
+        <w:t>Invite for a new game</w:t>
+      </w:r>
+    </w:p>
+    <w:p>
+      <w:pPr>
+        <w:pStyle w:val="Listaszerbekezds"/>
+        <w:numPr>
+          <w:ilvl w:val="0"/>
+          <w:numId w:val="1"/>
+        </w:numPr>
+        <w:jc w:val="both"/>
+      </w:pPr>
+      <w:r>
+        <w:t>Anything what the Admin did on a game the user attended (match results given, fixture changes, etc.)</w:t>
+      </w:r>
+    </w:p>
+    <w:p>
+      <w:pPr>
+        <w:pStyle w:val="Listaszerbekezds"/>
+        <w:numPr>
+          <w:ilvl w:val="0"/>
+          <w:numId w:val="1"/>
+        </w:numPr>
+        <w:jc w:val="both"/>
+      </w:pPr>
+      <w:r>
+        <w:t>Warning to make the tips for the matches coming</w:t>
+      </w:r>
+    </w:p>
+    <w:p>
+      <w:pPr>
+        <w:jc w:val="both"/>
+      </w:pPr>
+      <w:r>
+        <w:t>These notifications are in a descending order by submit date. This bar paginated if there are so much messages. Each notification can be removed by an x icon in their top right corner. A message contains its submission date</w:t>
+      </w:r>
+      <w:r>
+        <w:t>, the game it belongs to, the submitter</w:t>
+      </w:r>
+      <w:r>
+        <w:t xml:space="preserve"> and a unique message for every kind of the types it can be.</w:t>
+      </w:r>
+      <w:r>
+        <w:t xml:space="preserve"> Every message type has a specific color.</w:t>
+      </w:r>
+    </w:p>
+    <w:p>
+      <w:pPr>
+        <w:jc w:val="both"/>
+      </w:pPr>
+    </w:p>
+    <w:p>
+      <w:pPr>
+        <w:jc w:val="both"/>
+      </w:pPr>
+      <w:r>
+        <w:t>The second functionality is navigation. When the user clicks on it, the site must forward the control to the specific site to the specific part which is referred by the target notification.</w:t>
       </w:r>
     </w:p>
     <w:p>
@@ -3489,9 +4070,9 @@
         </w:rPr>
         <w:drawing>
           <wp:inline distT="0" distB="0" distL="0" distR="0">
-            <wp:extent cx="5943600" cy="1704975"/>
-            <wp:effectExtent l="0" t="0" r="0" b="9525"/>
-            <wp:docPr id="14" name="Kép 14"/>
+            <wp:extent cx="2466975" cy="2495550"/>
+            <wp:effectExtent l="0" t="0" r="9525" b="0"/>
+            <wp:docPr id="23" name="Kép 23"/>
             <wp:cNvGraphicFramePr>
               <a:graphicFrameLocks xmlns:a="http://schemas.openxmlformats.org/drawingml/2006/main" noChangeAspect="1"/>
             </wp:cNvGraphicFramePr>
@@ -3499,7 +4080,7 @@
               <a:graphicData uri="http://schemas.openxmlformats.org/drawingml/2006/picture">
                 <pic:pic xmlns:pic="http://schemas.openxmlformats.org/drawingml/2006/picture">
                   <pic:nvPicPr>
-                    <pic:cNvPr id="0" name="Picture 10"/>
+                    <pic:cNvPr id="0" name="Picture 7"/>
                     <pic:cNvPicPr>
                       <a:picLocks noChangeAspect="1" noChangeArrowheads="1"/>
                     </pic:cNvPicPr>
@@ -3520,7 +4101,7 @@
                   <pic:spPr bwMode="auto">
                     <a:xfrm>
                       <a:off x="0" y="0"/>
-                      <a:ext cx="5943600" cy="1704975"/>
+                      <a:ext cx="2466975" cy="2495550"/>
                     </a:xfrm>
                     <a:prstGeom prst="rect">
                       <a:avLst/>
@@ -3539,31 +4120,16 @@
     </w:p>
     <w:p>
       <w:pPr>
-        <w:pStyle w:val="Cmsor2"/>
-        <w:jc w:val="both"/>
-      </w:pPr>
-      <w:bookmarkStart w:id="16" w:name="_Toc394444118"/>
-      <w:r>
-        <w:t>5.7 Define Custom tournament type</w:t>
-      </w:r>
-      <w:bookmarkEnd w:id="16"/>
-    </w:p>
-    <w:p>
-      <w:pPr>
-        <w:jc w:val="both"/>
-      </w:pPr>
-      <w:r>
-        <w:t>[</w:t>
-      </w:r>
-      <w:r>
-        <w:rPr>
-          <w:highlight w:val="lightGray"/>
-        </w:rPr>
-        <w:t>… To be described</w:t>
-      </w:r>
-      <w:r>
-        <w:t>]</w:t>
-      </w:r>
+        <w:jc w:val="both"/>
+      </w:pPr>
+      <w:r>
+        <w:br w:type="page"/>
+      </w:r>
+    </w:p>
+    <w:p>
+      <w:pPr>
+        <w:jc w:val="both"/>
+      </w:pPr>
     </w:p>
     <w:p>
       <w:pPr>
@@ -3575,35 +4141,18 @@
         <w:ind w:left="360"/>
         <w:jc w:val="both"/>
       </w:pPr>
-      <w:bookmarkStart w:id="17" w:name="_Toc394444119"/>
-      <w:r>
-        <w:t>Notification bar</w:t>
-      </w:r>
-      <w:bookmarkEnd w:id="17"/>
-    </w:p>
-    <w:p>
-      <w:pPr>
-        <w:jc w:val="both"/>
-      </w:pPr>
-      <w:r>
-        <w:t xml:space="preserve">The notification bar get visible when the user log in. It’s placed in the right side of the screen and remains there </w:t>
-      </w:r>
-      <w:r>
-        <w:t>till</w:t>
-      </w:r>
-      <w:r>
-        <w:t xml:space="preserve"> the </w:t>
-      </w:r>
-      <w:r>
-        <w:t xml:space="preserve">user log out. Two basic functionality this bar has to serve. First of all it shows notifications from the games the user attended. </w:t>
-      </w:r>
-    </w:p>
-    <w:p>
-      <w:pPr>
-        <w:jc w:val="both"/>
-      </w:pPr>
-      <w:r>
-        <w:t>This messages can be the followings:</w:t>
+      <w:bookmarkStart w:id="18" w:name="_Toc396113344"/>
+      <w:r>
+        <w:t>Game portal – With user role</w:t>
+      </w:r>
+      <w:bookmarkEnd w:id="18"/>
+    </w:p>
+    <w:p>
+      <w:pPr>
+        <w:jc w:val="both"/>
+      </w:pPr>
+      <w:r>
+        <w:t>The game portal shows everything what the user should see about a game:</w:t>
       </w:r>
     </w:p>
     <w:p>
@@ -3616,7 +4165,7 @@
         <w:jc w:val="both"/>
       </w:pPr>
       <w:r>
-        <w:t>Invite for a new game</w:t>
+        <w:t>Tips for the next round</w:t>
       </w:r>
     </w:p>
     <w:p>
@@ -3629,8 +4178,7 @@
         <w:jc w:val="both"/>
       </w:pPr>
       <w:r>
-        <w:lastRenderedPageBreak/>
-        <w:t>Anything what the Admin did on a game the user attended (match results given, fixture changes, etc.)</w:t>
+        <w:t>Game standings</w:t>
       </w:r>
     </w:p>
     <w:p>
@@ -3643,32 +4191,65 @@
         <w:jc w:val="both"/>
       </w:pPr>
       <w:r>
-        <w:t>Warning to make the tips for the matches coming</w:t>
-      </w:r>
-    </w:p>
-    <w:p>
-      <w:pPr>
-        <w:jc w:val="both"/>
-      </w:pPr>
-      <w:r>
-        <w:t>These notifications are in a descending order by submit date. This bar paginated if there are so much messages. Each notification can be removed by an x icon in their top right corner. A message contains its submission date and a unique message for every kind of the types it can be.</w:t>
-      </w:r>
-    </w:p>
-    <w:p>
-      <w:pPr>
-        <w:jc w:val="both"/>
-      </w:pPr>
-    </w:p>
-    <w:p>
-      <w:pPr>
-        <w:jc w:val="both"/>
-      </w:pPr>
-      <w:r>
-        <w:t>The second functionality is navigation. When the user clicks on it, the site must forward the control to the specific site to the specific part which is referred by the target notification.</w:t>
-      </w:r>
-    </w:p>
-    <w:p>
-      <w:pPr>
+        <w:t>Standings of the tournament</w:t>
+      </w:r>
+    </w:p>
+    <w:p>
+      <w:pPr>
+        <w:pStyle w:val="Listaszerbekezds"/>
+        <w:numPr>
+          <w:ilvl w:val="0"/>
+          <w:numId w:val="1"/>
+        </w:numPr>
+        <w:jc w:val="both"/>
+      </w:pPr>
+      <w:r>
+        <w:t>The fixtures round by round</w:t>
+      </w:r>
+    </w:p>
+    <w:p>
+      <w:pPr>
+        <w:jc w:val="both"/>
+      </w:pPr>
+      <w:r>
+        <w:t>This items are showed in an accordion by default the first section is visible: The tips to go. The notification bar is also visible on the right side.</w:t>
+      </w:r>
+    </w:p>
+    <w:p>
+      <w:pPr>
+        <w:jc w:val="both"/>
+      </w:pPr>
+    </w:p>
+    <w:p>
+      <w:pPr>
+        <w:pStyle w:val="Cmsor2"/>
+        <w:numPr>
+          <w:ilvl w:val="1"/>
+          <w:numId w:val="4"/>
+        </w:numPr>
+        <w:jc w:val="both"/>
+      </w:pPr>
+      <w:bookmarkStart w:id="19" w:name="_Toc396113345"/>
+      <w:r>
+        <w:t>Tips for the next round</w:t>
+      </w:r>
+      <w:bookmarkEnd w:id="19"/>
+    </w:p>
+    <w:p>
+      <w:pPr>
+        <w:jc w:val="both"/>
+      </w:pPr>
+      <w:r>
+        <w:t xml:space="preserve">This section is showed in the same time with the game standings table. In this part the user can administrate his tips for the next round of the tournament. Every match is in a separate line and these lines </w:t>
+      </w:r>
+      <w:r>
+        <w:t>contains the specific match’s date, the deadline of the tip and two input field to provide the expected result of the match. Every tip has a Send button so the user can send the guesses on by one or the other option is the send all button below the list.</w:t>
+      </w:r>
+    </w:p>
+    <w:p>
+      <w:pPr>
+        <w:pStyle w:val="Listaszerbekezds"/>
+        <w:ind w:left="360"/>
         <w:jc w:val="both"/>
       </w:pPr>
       <w:r>
@@ -3677,9 +4258,9 @@
         </w:rPr>
         <w:drawing>
           <wp:inline distT="0" distB="0" distL="0" distR="0">
-            <wp:extent cx="2651760" cy="1463040"/>
-            <wp:effectExtent l="0" t="0" r="0" b="3810"/>
-            <wp:docPr id="4" name="Kép 4"/>
+            <wp:extent cx="5943600" cy="2247900"/>
+            <wp:effectExtent l="0" t="0" r="0" b="0"/>
+            <wp:docPr id="24" name="Kép 24"/>
             <wp:cNvGraphicFramePr>
               <a:graphicFrameLocks xmlns:a="http://schemas.openxmlformats.org/drawingml/2006/main" noChangeAspect="1"/>
             </wp:cNvGraphicFramePr>
@@ -3687,7 +4268,7 @@
               <a:graphicData uri="http://schemas.openxmlformats.org/drawingml/2006/picture">
                 <pic:pic xmlns:pic="http://schemas.openxmlformats.org/drawingml/2006/picture">
                   <pic:nvPicPr>
-                    <pic:cNvPr id="0" name="Picture 1"/>
+                    <pic:cNvPr id="0" name="Picture 8"/>
                     <pic:cNvPicPr>
                       <a:picLocks noChangeAspect="1" noChangeArrowheads="1"/>
                     </pic:cNvPicPr>
@@ -3708,7 +4289,7 @@
                   <pic:spPr bwMode="auto">
                     <a:xfrm>
                       <a:off x="0" y="0"/>
-                      <a:ext cx="2651760" cy="1463040"/>
+                      <a:ext cx="5943600" cy="2247900"/>
                     </a:xfrm>
                     <a:prstGeom prst="rect">
                       <a:avLst/>
@@ -3727,167 +4308,36 @@
     </w:p>
     <w:p>
       <w:pPr>
-        <w:pStyle w:val="Cmsor1"/>
-        <w:numPr>
-          <w:ilvl w:val="0"/>
-          <w:numId w:val="2"/>
-        </w:numPr>
-        <w:ind w:left="360"/>
-        <w:jc w:val="both"/>
-      </w:pPr>
-      <w:bookmarkStart w:id="18" w:name="_Toc394444120"/>
-      <w:r>
-        <w:t>Game portal – With user role</w:t>
-      </w:r>
-      <w:bookmarkEnd w:id="18"/>
-    </w:p>
-    <w:p>
-      <w:r>
-        <w:t>The game portal shows everything what the user should see about a game:</w:t>
-      </w:r>
-    </w:p>
-    <w:p>
-      <w:pPr>
-        <w:pStyle w:val="Listaszerbekezds"/>
-        <w:numPr>
-          <w:ilvl w:val="0"/>
-          <w:numId w:val="1"/>
-        </w:numPr>
-      </w:pPr>
-      <w:r>
-        <w:t>Tips for the next round</w:t>
-      </w:r>
-    </w:p>
-    <w:p>
-      <w:pPr>
-        <w:pStyle w:val="Listaszerbekezds"/>
-        <w:numPr>
-          <w:ilvl w:val="0"/>
-          <w:numId w:val="1"/>
-        </w:numPr>
-      </w:pPr>
-      <w:r>
-        <w:t>Game standings</w:t>
-      </w:r>
-    </w:p>
-    <w:p>
-      <w:pPr>
-        <w:pStyle w:val="Listaszerbekezds"/>
-        <w:numPr>
-          <w:ilvl w:val="0"/>
-          <w:numId w:val="1"/>
-        </w:numPr>
-      </w:pPr>
-      <w:r>
-        <w:t>Standings of the tournament</w:t>
-      </w:r>
-    </w:p>
-    <w:p>
-      <w:pPr>
-        <w:pStyle w:val="Listaszerbekezds"/>
-        <w:numPr>
-          <w:ilvl w:val="0"/>
-          <w:numId w:val="1"/>
-        </w:numPr>
-      </w:pPr>
-      <w:r>
-        <w:t>The fixtures round by round</w:t>
-      </w:r>
-    </w:p>
-    <w:p/>
-    <w:p>
-      <w:pPr>
         <w:pStyle w:val="Cmsor2"/>
         <w:numPr>
           <w:ilvl w:val="1"/>
           <w:numId w:val="4"/>
         </w:numPr>
-      </w:pPr>
-      <w:bookmarkStart w:id="19" w:name="_Toc394444121"/>
-      <w:r>
-        <w:t>Tips for the next round</w:t>
-      </w:r>
-      <w:bookmarkEnd w:id="19"/>
-    </w:p>
-    <w:p>
-      <w:pPr>
-        <w:pStyle w:val="Listaszerbekezds"/>
-        <w:ind w:left="360"/>
+        <w:jc w:val="both"/>
+      </w:pPr>
+      <w:bookmarkStart w:id="20" w:name="_Toc396113346"/>
+      <w:r>
+        <w:t>Game standings</w:t>
+      </w:r>
+      <w:bookmarkEnd w:id="20"/>
+    </w:p>
+    <w:p>
+      <w:pPr>
+        <w:jc w:val="both"/>
+      </w:pPr>
+      <w:r>
+        <w:t>A simple table which automatically calculated by the app. Contains the standings of the betting game. The first column represents the place, the second is the name of the player and the third is the score earned by the players. The last section is evaluated by the achieved points match by match.</w:t>
+      </w:r>
+    </w:p>
+    <w:p>
+      <w:pPr>
+        <w:jc w:val="both"/>
       </w:pPr>
       <w:r>
         <w:rPr>
           <w:noProof/>
         </w:rPr>
-        <w:drawing>
-          <wp:inline distT="0" distB="0" distL="0" distR="0">
-            <wp:extent cx="4937760" cy="2468880"/>
-            <wp:effectExtent l="0" t="0" r="0" b="7620"/>
-            <wp:docPr id="16" name="Kép 16"/>
-            <wp:cNvGraphicFramePr>
-              <a:graphicFrameLocks xmlns:a="http://schemas.openxmlformats.org/drawingml/2006/main" noChangeAspect="1"/>
-            </wp:cNvGraphicFramePr>
-            <a:graphic xmlns:a="http://schemas.openxmlformats.org/drawingml/2006/main">
-              <a:graphicData uri="http://schemas.openxmlformats.org/drawingml/2006/picture">
-                <pic:pic xmlns:pic="http://schemas.openxmlformats.org/drawingml/2006/picture">
-                  <pic:nvPicPr>
-                    <pic:cNvPr id="0" name="Picture 12"/>
-                    <pic:cNvPicPr>
-                      <a:picLocks noChangeAspect="1" noChangeArrowheads="1"/>
-                    </pic:cNvPicPr>
-                  </pic:nvPicPr>
-                  <pic:blipFill>
-                    <a:blip r:embed="rId18">
-                      <a:extLst>
-                        <a:ext uri="{28A0092B-C50C-407E-A947-70E740481C1C}">
-                          <a14:useLocalDpi xmlns:a14="http://schemas.microsoft.com/office/drawing/2010/main" val="0"/>
-                        </a:ext>
-                      </a:extLst>
-                    </a:blip>
-                    <a:srcRect/>
-                    <a:stretch>
-                      <a:fillRect/>
-                    </a:stretch>
-                  </pic:blipFill>
-                  <pic:spPr bwMode="auto">
-                    <a:xfrm>
-                      <a:off x="0" y="0"/>
-                      <a:ext cx="4937760" cy="2468880"/>
-                    </a:xfrm>
-                    <a:prstGeom prst="rect">
-                      <a:avLst/>
-                    </a:prstGeom>
-                    <a:noFill/>
-                    <a:ln>
-                      <a:noFill/>
-                    </a:ln>
-                  </pic:spPr>
-                </pic:pic>
-              </a:graphicData>
-            </a:graphic>
-          </wp:inline>
-        </w:drawing>
-      </w:r>
-    </w:p>
-    <w:p>
-      <w:pPr>
-        <w:pStyle w:val="Cmsor2"/>
-        <w:numPr>
-          <w:ilvl w:val="1"/>
-          <w:numId w:val="4"/>
-        </w:numPr>
-      </w:pPr>
-      <w:bookmarkStart w:id="20" w:name="_Toc394444122"/>
-      <w:r>
         <w:lastRenderedPageBreak/>
-        <w:t>Game standings</w:t>
-      </w:r>
-      <w:bookmarkEnd w:id="20"/>
-    </w:p>
-    <w:p>
-      <w:r>
-        <w:rPr>
-          <w:noProof/>
-        </w:rPr>
         <w:drawing>
           <wp:inline distT="0" distB="0" distL="0" distR="0">
             <wp:extent cx="3248025" cy="2590800"/>
@@ -3906,7 +4356,7 @@
                     </pic:cNvPicPr>
                   </pic:nvPicPr>
                   <pic:blipFill>
-                    <a:blip r:embed="rId19">
+                    <a:blip r:embed="rId18">
                       <a:extLst>
                         <a:ext uri="{28A0092B-C50C-407E-A947-70E740481C1C}">
                           <a14:useLocalDpi xmlns:a14="http://schemas.microsoft.com/office/drawing/2010/main" val="0"/>
@@ -3945,23 +4395,35 @@
           <w:ilvl w:val="1"/>
           <w:numId w:val="4"/>
         </w:numPr>
-      </w:pPr>
-      <w:bookmarkStart w:id="21" w:name="_Toc394444123"/>
+        <w:jc w:val="both"/>
+      </w:pPr>
+      <w:bookmarkStart w:id="21" w:name="_Toc396113347"/>
       <w:r>
         <w:t>Standings of the tournament</w:t>
       </w:r>
       <w:bookmarkEnd w:id="21"/>
     </w:p>
     <w:p>
+      <w:pPr>
+        <w:jc w:val="both"/>
+      </w:pPr>
+      <w:r>
+        <w:t>This is the part of the portal where the user can check the standings of the tournament. With the purpose of make it well visible the information is shown separately. There is a drop down where it can be selected which stage of the tournament we want to see: Groups, semifinals and so on. In the group stage there are also links for each group so only one group standing is visible at one time.</w:t>
+      </w:r>
+    </w:p>
+    <w:p>
+      <w:pPr>
+        <w:jc w:val="both"/>
+      </w:pPr>
       <w:r>
         <w:rPr>
           <w:noProof/>
         </w:rPr>
         <w:drawing>
           <wp:inline distT="0" distB="0" distL="0" distR="0">
-            <wp:extent cx="5943600" cy="2295525"/>
+            <wp:extent cx="5943600" cy="2105025"/>
             <wp:effectExtent l="0" t="0" r="0" b="9525"/>
-            <wp:docPr id="18" name="Kép 18"/>
+            <wp:docPr id="25" name="Kép 25"/>
             <wp:cNvGraphicFramePr>
               <a:graphicFrameLocks xmlns:a="http://schemas.openxmlformats.org/drawingml/2006/main" noChangeAspect="1"/>
             </wp:cNvGraphicFramePr>
@@ -3969,7 +4431,154 @@
               <a:graphicData uri="http://schemas.openxmlformats.org/drawingml/2006/picture">
                 <pic:pic xmlns:pic="http://schemas.openxmlformats.org/drawingml/2006/picture">
                   <pic:nvPicPr>
-                    <pic:cNvPr id="0" name="Picture 14"/>
+                    <pic:cNvPr id="0" name="Picture 9"/>
+                    <pic:cNvPicPr>
+                      <a:picLocks noChangeAspect="1" noChangeArrowheads="1"/>
+                    </pic:cNvPicPr>
+                  </pic:nvPicPr>
+                  <pic:blipFill>
+                    <a:blip r:embed="rId19">
+                      <a:extLst>
+                        <a:ext uri="{28A0092B-C50C-407E-A947-70E740481C1C}">
+                          <a14:useLocalDpi xmlns:a14="http://schemas.microsoft.com/office/drawing/2010/main" val="0"/>
+                        </a:ext>
+                      </a:extLst>
+                    </a:blip>
+                    <a:srcRect/>
+                    <a:stretch>
+                      <a:fillRect/>
+                    </a:stretch>
+                  </pic:blipFill>
+                  <pic:spPr bwMode="auto">
+                    <a:xfrm>
+                      <a:off x="0" y="0"/>
+                      <a:ext cx="5943600" cy="2105025"/>
+                    </a:xfrm>
+                    <a:prstGeom prst="rect">
+                      <a:avLst/>
+                    </a:prstGeom>
+                    <a:noFill/>
+                    <a:ln>
+                      <a:noFill/>
+                    </a:ln>
+                  </pic:spPr>
+                </pic:pic>
+              </a:graphicData>
+            </a:graphic>
+          </wp:inline>
+        </w:drawing>
+      </w:r>
+    </w:p>
+    <w:p>
+      <w:pPr>
+        <w:pStyle w:val="Cmsor2"/>
+        <w:numPr>
+          <w:ilvl w:val="1"/>
+          <w:numId w:val="4"/>
+        </w:numPr>
+        <w:jc w:val="both"/>
+      </w:pPr>
+      <w:bookmarkStart w:id="22" w:name="_Toc396113348"/>
+      <w:r>
+        <w:t>The fixtures round by round</w:t>
+      </w:r>
+      <w:bookmarkEnd w:id="22"/>
+    </w:p>
+    <w:p>
+      <w:pPr>
+        <w:jc w:val="both"/>
+      </w:pPr>
+      <w:r>
+        <w:t>The last part of the game portal. This panel is simply shows the results of the matches round by round. The shown information of a match here is:</w:t>
+      </w:r>
+    </w:p>
+    <w:p>
+      <w:pPr>
+        <w:pStyle w:val="Listaszerbekezds"/>
+        <w:numPr>
+          <w:ilvl w:val="0"/>
+          <w:numId w:val="1"/>
+        </w:numPr>
+        <w:jc w:val="both"/>
+      </w:pPr>
+      <w:r>
+        <w:t>The date of the match</w:t>
+      </w:r>
+    </w:p>
+    <w:p>
+      <w:pPr>
+        <w:pStyle w:val="Listaszerbekezds"/>
+        <w:numPr>
+          <w:ilvl w:val="0"/>
+          <w:numId w:val="1"/>
+        </w:numPr>
+        <w:jc w:val="both"/>
+      </w:pPr>
+      <w:r>
+        <w:t>The opponents</w:t>
+      </w:r>
+    </w:p>
+    <w:p>
+      <w:pPr>
+        <w:pStyle w:val="Listaszerbekezds"/>
+        <w:numPr>
+          <w:ilvl w:val="0"/>
+          <w:numId w:val="1"/>
+        </w:numPr>
+        <w:jc w:val="both"/>
+      </w:pPr>
+      <w:r>
+        <w:t>The result of the match</w:t>
+      </w:r>
+    </w:p>
+    <w:p>
+      <w:pPr>
+        <w:pStyle w:val="Listaszerbekezds"/>
+        <w:numPr>
+          <w:ilvl w:val="0"/>
+          <w:numId w:val="1"/>
+        </w:numPr>
+        <w:jc w:val="both"/>
+      </w:pPr>
+      <w:r>
+        <w:t>The tip of the user</w:t>
+      </w:r>
+    </w:p>
+    <w:p>
+      <w:pPr>
+        <w:pStyle w:val="Listaszerbekezds"/>
+        <w:numPr>
+          <w:ilvl w:val="0"/>
+          <w:numId w:val="1"/>
+        </w:numPr>
+        <w:jc w:val="both"/>
+      </w:pPr>
+      <w:r>
+        <w:t>The achieved points by the user</w:t>
+      </w:r>
+    </w:p>
+    <w:p>
+      <w:pPr>
+        <w:jc w:val="both"/>
+      </w:pPr>
+      <w:r>
+        <w:rPr>
+          <w:noProof/>
+        </w:rPr>
+        <w:lastRenderedPageBreak/>
+        <w:drawing>
+          <wp:inline distT="0" distB="0" distL="0" distR="0">
+            <wp:extent cx="5934075" cy="2105025"/>
+            <wp:effectExtent l="0" t="0" r="9525" b="9525"/>
+            <wp:docPr id="26" name="Kép 26"/>
+            <wp:cNvGraphicFramePr>
+              <a:graphicFrameLocks xmlns:a="http://schemas.openxmlformats.org/drawingml/2006/main" noChangeAspect="1"/>
+            </wp:cNvGraphicFramePr>
+            <a:graphic xmlns:a="http://schemas.openxmlformats.org/drawingml/2006/main">
+              <a:graphicData uri="http://schemas.openxmlformats.org/drawingml/2006/picture">
+                <pic:pic xmlns:pic="http://schemas.openxmlformats.org/drawingml/2006/picture">
+                  <pic:nvPicPr>
+                    <pic:cNvPr id="0" name="Picture 10"/>
                     <pic:cNvPicPr>
                       <a:picLocks noChangeAspect="1" noChangeArrowheads="1"/>
                     </pic:cNvPicPr>
@@ -3990,7 +4599,7 @@
                   <pic:spPr bwMode="auto">
                     <a:xfrm>
                       <a:off x="0" y="0"/>
-                      <a:ext cx="5943600" cy="2295525"/>
+                      <a:ext cx="5934075" cy="2105025"/>
                     </a:xfrm>
                     <a:prstGeom prst="rect">
                       <a:avLst/>
@@ -4009,24 +4618,74 @@
     </w:p>
     <w:p>
       <w:pPr>
+        <w:pStyle w:val="Cmsor1"/>
+        <w:numPr>
+          <w:ilvl w:val="0"/>
+          <w:numId w:val="4"/>
+        </w:numPr>
+        <w:jc w:val="both"/>
+      </w:pPr>
+      <w:bookmarkStart w:id="23" w:name="_Toc396113349"/>
+      <w:r>
+        <w:t>Game portal – With Admin role</w:t>
+      </w:r>
+      <w:bookmarkEnd w:id="23"/>
+    </w:p>
+    <w:p>
+      <w:pPr>
+        <w:jc w:val="both"/>
+      </w:pPr>
+      <w:r>
+        <w:t>If the user owns the game he</w:t>
+      </w:r>
+      <w:r>
+        <w:t>/she</w:t>
+      </w:r>
+      <w:r>
+        <w:t xml:space="preserve">’s watching then the default view is this. The basic of the admin portal is the same as the </w:t>
+      </w:r>
+      <w:r>
+        <w:t>user view but there are some other editable contents.</w:t>
+      </w:r>
+    </w:p>
+    <w:p>
+      <w:pPr>
         <w:pStyle w:val="Cmsor2"/>
-      </w:pPr>
-      <w:bookmarkStart w:id="22" w:name="_Toc394444124"/>
-      <w:r>
-        <w:t>7.4 The fixtures round by round</w:t>
-      </w:r>
-      <w:bookmarkEnd w:id="22"/>
-    </w:p>
-    <w:p>
+        <w:jc w:val="both"/>
+      </w:pPr>
+      <w:bookmarkStart w:id="24" w:name="_Toc396113350"/>
+      <w:r>
+        <w:t xml:space="preserve">8.1 </w:t>
+      </w:r>
+      <w:r>
+        <w:t>Opening screen</w:t>
+      </w:r>
+      <w:bookmarkEnd w:id="24"/>
+    </w:p>
+    <w:p>
+      <w:pPr>
+        <w:jc w:val="both"/>
+      </w:pPr>
+      <w:r>
+        <w:t xml:space="preserve">First of all when the user come to the page a modal greets him/her and contains the matches which are waiting for administration. Only those events are here which were in the past and the results should be known. Every </w:t>
+      </w:r>
+      <w:r>
+        <w:t>match has its own send button to submit the inputs and there is a send all button below the list. This is an optional stage at this point so there is a “Later” button to postpone this administration task for another time.</w:t>
+      </w:r>
+    </w:p>
+    <w:p>
+      <w:pPr>
+        <w:jc w:val="both"/>
+      </w:pPr>
       <w:r>
         <w:rPr>
           <w:noProof/>
         </w:rPr>
         <w:drawing>
           <wp:inline distT="0" distB="0" distL="0" distR="0">
-            <wp:extent cx="5943600" cy="1809750"/>
-            <wp:effectExtent l="0" t="0" r="0" b="0"/>
-            <wp:docPr id="19" name="Kép 19"/>
+            <wp:extent cx="4314825" cy="1790700"/>
+            <wp:effectExtent l="0" t="0" r="9525" b="0"/>
+            <wp:docPr id="27" name="Kép 27"/>
             <wp:cNvGraphicFramePr>
               <a:graphicFrameLocks xmlns:a="http://schemas.openxmlformats.org/drawingml/2006/main" noChangeAspect="1"/>
             </wp:cNvGraphicFramePr>
@@ -4034,7 +4693,7 @@
               <a:graphicData uri="http://schemas.openxmlformats.org/drawingml/2006/picture">
                 <pic:pic xmlns:pic="http://schemas.openxmlformats.org/drawingml/2006/picture">
                   <pic:nvPicPr>
-                    <pic:cNvPr id="0" name="Picture 15"/>
+                    <pic:cNvPr id="0" name="Picture 11"/>
                     <pic:cNvPicPr>
                       <a:picLocks noChangeAspect="1" noChangeArrowheads="1"/>
                     </pic:cNvPicPr>
@@ -4055,7 +4714,7 @@
                   <pic:spPr bwMode="auto">
                     <a:xfrm>
                       <a:off x="0" y="0"/>
-                      <a:ext cx="5943600" cy="1809750"/>
+                      <a:ext cx="4314825" cy="1790700"/>
                     </a:xfrm>
                     <a:prstGeom prst="rect">
                       <a:avLst/>
@@ -4074,18 +4733,258 @@
     </w:p>
     <w:p>
       <w:pPr>
-        <w:pStyle w:val="Cmsor1"/>
-        <w:numPr>
-          <w:ilvl w:val="0"/>
-          <w:numId w:val="4"/>
-        </w:numPr>
-        <w:jc w:val="both"/>
-      </w:pPr>
-      <w:bookmarkStart w:id="23" w:name="_Toc394444125"/>
-      <w:r>
-        <w:t>Game portal – With Admin role</w:t>
-      </w:r>
-      <w:bookmarkEnd w:id="23"/>
+        <w:pStyle w:val="Cmsor2"/>
+        <w:jc w:val="both"/>
+      </w:pPr>
+      <w:bookmarkStart w:id="25" w:name="_Toc396113351"/>
+      <w:r>
+        <w:t xml:space="preserve">8.2 </w:t>
+      </w:r>
+      <w:r>
+        <w:t>Content switching</w:t>
+      </w:r>
+      <w:bookmarkEnd w:id="25"/>
+    </w:p>
+    <w:p>
+      <w:pPr>
+        <w:jc w:val="both"/>
+      </w:pPr>
+      <w:r>
+        <w:t>The admin can also take part of the game and play with the others. To achieve this a switching button is placed just under the header and with this the user can change the admin view to the user one.</w:t>
+      </w:r>
+    </w:p>
+    <w:p>
+      <w:pPr>
+        <w:jc w:val="both"/>
+      </w:pPr>
+      <w:r>
+        <w:rPr>
+          <w:noProof/>
+        </w:rPr>
+        <w:drawing>
+          <wp:inline distT="0" distB="0" distL="0" distR="0">
+            <wp:extent cx="5943600" cy="628650"/>
+            <wp:effectExtent l="0" t="0" r="0" b="0"/>
+            <wp:docPr id="28" name="Kép 28"/>
+            <wp:cNvGraphicFramePr>
+              <a:graphicFrameLocks xmlns:a="http://schemas.openxmlformats.org/drawingml/2006/main" noChangeAspect="1"/>
+            </wp:cNvGraphicFramePr>
+            <a:graphic xmlns:a="http://schemas.openxmlformats.org/drawingml/2006/main">
+              <a:graphicData uri="http://schemas.openxmlformats.org/drawingml/2006/picture">
+                <pic:pic xmlns:pic="http://schemas.openxmlformats.org/drawingml/2006/picture">
+                  <pic:nvPicPr>
+                    <pic:cNvPr id="0" name="Picture 12"/>
+                    <pic:cNvPicPr>
+                      <a:picLocks noChangeAspect="1" noChangeArrowheads="1"/>
+                    </pic:cNvPicPr>
+                  </pic:nvPicPr>
+                  <pic:blipFill>
+                    <a:blip r:embed="rId22">
+                      <a:extLst>
+                        <a:ext uri="{28A0092B-C50C-407E-A947-70E740481C1C}">
+                          <a14:useLocalDpi xmlns:a14="http://schemas.microsoft.com/office/drawing/2010/main" val="0"/>
+                        </a:ext>
+                      </a:extLst>
+                    </a:blip>
+                    <a:srcRect/>
+                    <a:stretch>
+                      <a:fillRect/>
+                    </a:stretch>
+                  </pic:blipFill>
+                  <pic:spPr bwMode="auto">
+                    <a:xfrm>
+                      <a:off x="0" y="0"/>
+                      <a:ext cx="5943600" cy="628650"/>
+                    </a:xfrm>
+                    <a:prstGeom prst="rect">
+                      <a:avLst/>
+                    </a:prstGeom>
+                    <a:noFill/>
+                    <a:ln>
+                      <a:noFill/>
+                    </a:ln>
+                  </pic:spPr>
+                </pic:pic>
+              </a:graphicData>
+            </a:graphic>
+          </wp:inline>
+        </w:drawing>
+      </w:r>
+    </w:p>
+    <w:p>
+      <w:pPr>
+        <w:pStyle w:val="Cmsor2"/>
+        <w:jc w:val="both"/>
+      </w:pPr>
+      <w:bookmarkStart w:id="26" w:name="_Toc396113352"/>
+      <w:r>
+        <w:t xml:space="preserve">8.3 </w:t>
+      </w:r>
+      <w:r>
+        <w:t>Provide Match Results</w:t>
+      </w:r>
+      <w:bookmarkEnd w:id="26"/>
+    </w:p>
+    <w:p>
+      <w:pPr>
+        <w:jc w:val="both"/>
+      </w:pPr>
+      <w:r>
+        <w:t xml:space="preserve">This part contains the same </w:t>
+      </w:r>
+      <w:r>
+        <w:t xml:space="preserve">as the modal which greets the admin with two extension. First, the standings of the game is also visible here. Second, the custom questions the admin provided when the game created </w:t>
+      </w:r>
+      <w:r>
+        <w:lastRenderedPageBreak/>
+        <w:t>are can be answered here. All the answers the players texted are visible here and the correct ones can be chosen.</w:t>
+      </w:r>
+    </w:p>
+    <w:p>
+      <w:pPr>
+        <w:jc w:val="both"/>
+      </w:pPr>
+      <w:r>
+        <w:rPr>
+          <w:noProof/>
+        </w:rPr>
+        <w:drawing>
+          <wp:inline distT="0" distB="0" distL="0" distR="0">
+            <wp:extent cx="5943600" cy="2895600"/>
+            <wp:effectExtent l="0" t="0" r="0" b="0"/>
+            <wp:docPr id="29" name="Kép 29"/>
+            <wp:cNvGraphicFramePr>
+              <a:graphicFrameLocks xmlns:a="http://schemas.openxmlformats.org/drawingml/2006/main" noChangeAspect="1"/>
+            </wp:cNvGraphicFramePr>
+            <a:graphic xmlns:a="http://schemas.openxmlformats.org/drawingml/2006/main">
+              <a:graphicData uri="http://schemas.openxmlformats.org/drawingml/2006/picture">
+                <pic:pic xmlns:pic="http://schemas.openxmlformats.org/drawingml/2006/picture">
+                  <pic:nvPicPr>
+                    <pic:cNvPr id="0" name="Picture 13"/>
+                    <pic:cNvPicPr>
+                      <a:picLocks noChangeAspect="1" noChangeArrowheads="1"/>
+                    </pic:cNvPicPr>
+                  </pic:nvPicPr>
+                  <pic:blipFill>
+                    <a:blip r:embed="rId23">
+                      <a:extLst>
+                        <a:ext uri="{28A0092B-C50C-407E-A947-70E740481C1C}">
+                          <a14:useLocalDpi xmlns:a14="http://schemas.microsoft.com/office/drawing/2010/main" val="0"/>
+                        </a:ext>
+                      </a:extLst>
+                    </a:blip>
+                    <a:srcRect/>
+                    <a:stretch>
+                      <a:fillRect/>
+                    </a:stretch>
+                  </pic:blipFill>
+                  <pic:spPr bwMode="auto">
+                    <a:xfrm>
+                      <a:off x="0" y="0"/>
+                      <a:ext cx="5943600" cy="2895600"/>
+                    </a:xfrm>
+                    <a:prstGeom prst="rect">
+                      <a:avLst/>
+                    </a:prstGeom>
+                    <a:noFill/>
+                    <a:ln>
+                      <a:noFill/>
+                    </a:ln>
+                  </pic:spPr>
+                </pic:pic>
+              </a:graphicData>
+            </a:graphic>
+          </wp:inline>
+        </w:drawing>
+      </w:r>
+    </w:p>
+    <w:p>
+      <w:pPr>
+        <w:pStyle w:val="Cmsor2"/>
+        <w:jc w:val="both"/>
+      </w:pPr>
+      <w:bookmarkStart w:id="27" w:name="_Toc396113353"/>
+      <w:r>
+        <w:t xml:space="preserve">8.4 </w:t>
+      </w:r>
+      <w:r>
+        <w:t>Fixtures</w:t>
+      </w:r>
+      <w:bookmarkEnd w:id="27"/>
+    </w:p>
+    <w:p>
+      <w:pPr>
+        <w:jc w:val="both"/>
+      </w:pPr>
+      <w:r>
+        <w:t xml:space="preserve">The fixtures part is also different. The dates are predefined input textboxes where the user can edit </w:t>
+      </w:r>
+      <w:r>
+        <w:t>the actual date of the game. The chosen opponents for the game are also modifiable, from a drop down which contains the possible teams related to the chosen round and the other chosen team.</w:t>
+      </w:r>
+    </w:p>
+    <w:p>
+      <w:pPr>
+        <w:jc w:val="both"/>
+      </w:pPr>
+      <w:r>
+        <w:rPr>
+          <w:noProof/>
+        </w:rPr>
+        <w:drawing>
+          <wp:inline distT="0" distB="0" distL="0" distR="0">
+            <wp:extent cx="5934075" cy="2609850"/>
+            <wp:effectExtent l="0" t="0" r="9525" b="0"/>
+            <wp:docPr id="30" name="Kép 30"/>
+            <wp:cNvGraphicFramePr>
+              <a:graphicFrameLocks xmlns:a="http://schemas.openxmlformats.org/drawingml/2006/main" noChangeAspect="1"/>
+            </wp:cNvGraphicFramePr>
+            <a:graphic xmlns:a="http://schemas.openxmlformats.org/drawingml/2006/main">
+              <a:graphicData uri="http://schemas.openxmlformats.org/drawingml/2006/picture">
+                <pic:pic xmlns:pic="http://schemas.openxmlformats.org/drawingml/2006/picture">
+                  <pic:nvPicPr>
+                    <pic:cNvPr id="0" name="Picture 14"/>
+                    <pic:cNvPicPr>
+                      <a:picLocks noChangeAspect="1" noChangeArrowheads="1"/>
+                    </pic:cNvPicPr>
+                  </pic:nvPicPr>
+                  <pic:blipFill>
+                    <a:blip r:embed="rId24">
+                      <a:extLst>
+                        <a:ext uri="{28A0092B-C50C-407E-A947-70E740481C1C}">
+                          <a14:useLocalDpi xmlns:a14="http://schemas.microsoft.com/office/drawing/2010/main" val="0"/>
+                        </a:ext>
+                      </a:extLst>
+                    </a:blip>
+                    <a:srcRect/>
+                    <a:stretch>
+                      <a:fillRect/>
+                    </a:stretch>
+                  </pic:blipFill>
+                  <pic:spPr bwMode="auto">
+                    <a:xfrm>
+                      <a:off x="0" y="0"/>
+                      <a:ext cx="5934075" cy="2609850"/>
+                    </a:xfrm>
+                    <a:prstGeom prst="rect">
+                      <a:avLst/>
+                    </a:prstGeom>
+                    <a:noFill/>
+                    <a:ln>
+                      <a:noFill/>
+                    </a:ln>
+                  </pic:spPr>
+                </pic:pic>
+              </a:graphicData>
+            </a:graphic>
+          </wp:inline>
+        </w:drawing>
+      </w:r>
+    </w:p>
+    <w:p>
+      <w:pPr>
+        <w:jc w:val="both"/>
+      </w:pPr>
     </w:p>
     <w:sectPr>
       <w:pgSz w:w="12240" w:h="15840"/>
@@ -4100,6 +4999,119 @@
 <file path=word/numbering.xml><?xml version="1.0" encoding="utf-8"?>
 <w:numbering xmlns:wpc="http://schemas.microsoft.com/office/word/2010/wordprocessingCanvas" xmlns:mc="http://schemas.openxmlformats.org/markup-compatibility/2006" xmlns:o="urn:schemas-microsoft-com:office:office" xmlns:r="http://schemas.openxmlformats.org/officeDocument/2006/relationships" xmlns:m="http://schemas.openxmlformats.org/officeDocument/2006/math" xmlns:v="urn:schemas-microsoft-com:vml" xmlns:wp14="http://schemas.microsoft.com/office/word/2010/wordprocessingDrawing" xmlns:wp="http://schemas.openxmlformats.org/drawingml/2006/wordprocessingDrawing" xmlns:w10="urn:schemas-microsoft-com:office:word" xmlns:w="http://schemas.openxmlformats.org/wordprocessingml/2006/main" xmlns:w14="http://schemas.microsoft.com/office/word/2010/wordml" xmlns:w15="http://schemas.microsoft.com/office/word/2012/wordml" xmlns:wpg="http://schemas.microsoft.com/office/word/2010/wordprocessingGroup" xmlns:wpi="http://schemas.microsoft.com/office/word/2010/wordprocessingInk" xmlns:wne="http://schemas.microsoft.com/office/word/2006/wordml" xmlns:wps="http://schemas.microsoft.com/office/word/2010/wordprocessingShape" mc:Ignorable="w14 w15 wp14">
   <w:abstractNum w:abstractNumId="0">
+    <w:nsid w:val="020F39AD"/>
+    <w:multiLevelType w:val="multilevel"/>
+    <w:tmpl w:val="CFA47A0E"/>
+    <w:lvl w:ilvl="0">
+      <w:start w:val="8"/>
+      <w:numFmt w:val="decimal"/>
+      <w:lvlText w:val="%1"/>
+      <w:lvlJc w:val="left"/>
+      <w:pPr>
+        <w:ind w:left="360" w:hanging="360"/>
+      </w:pPr>
+      <w:rPr>
+        <w:rFonts w:hint="default"/>
+      </w:rPr>
+    </w:lvl>
+    <w:lvl w:ilvl="1">
+      <w:start w:val="3"/>
+      <w:numFmt w:val="decimal"/>
+      <w:lvlText w:val="%1.%2"/>
+      <w:lvlJc w:val="left"/>
+      <w:pPr>
+        <w:ind w:left="360" w:hanging="360"/>
+      </w:pPr>
+      <w:rPr>
+        <w:rFonts w:hint="default"/>
+      </w:rPr>
+    </w:lvl>
+    <w:lvl w:ilvl="2">
+      <w:start w:val="1"/>
+      <w:numFmt w:val="decimal"/>
+      <w:lvlText w:val="%1.%2.%3"/>
+      <w:lvlJc w:val="left"/>
+      <w:pPr>
+        <w:ind w:left="720" w:hanging="720"/>
+      </w:pPr>
+      <w:rPr>
+        <w:rFonts w:hint="default"/>
+      </w:rPr>
+    </w:lvl>
+    <w:lvl w:ilvl="3">
+      <w:start w:val="1"/>
+      <w:numFmt w:val="decimal"/>
+      <w:lvlText w:val="%1.%2.%3.%4"/>
+      <w:lvlJc w:val="left"/>
+      <w:pPr>
+        <w:ind w:left="720" w:hanging="720"/>
+      </w:pPr>
+      <w:rPr>
+        <w:rFonts w:hint="default"/>
+      </w:rPr>
+    </w:lvl>
+    <w:lvl w:ilvl="4">
+      <w:start w:val="1"/>
+      <w:numFmt w:val="decimal"/>
+      <w:lvlText w:val="%1.%2.%3.%4.%5"/>
+      <w:lvlJc w:val="left"/>
+      <w:pPr>
+        <w:ind w:left="1080" w:hanging="1080"/>
+      </w:pPr>
+      <w:rPr>
+        <w:rFonts w:hint="default"/>
+      </w:rPr>
+    </w:lvl>
+    <w:lvl w:ilvl="5">
+      <w:start w:val="1"/>
+      <w:numFmt w:val="decimal"/>
+      <w:lvlText w:val="%1.%2.%3.%4.%5.%6"/>
+      <w:lvlJc w:val="left"/>
+      <w:pPr>
+        <w:ind w:left="1080" w:hanging="1080"/>
+      </w:pPr>
+      <w:rPr>
+        <w:rFonts w:hint="default"/>
+      </w:rPr>
+    </w:lvl>
+    <w:lvl w:ilvl="6">
+      <w:start w:val="1"/>
+      <w:numFmt w:val="decimal"/>
+      <w:lvlText w:val="%1.%2.%3.%4.%5.%6.%7"/>
+      <w:lvlJc w:val="left"/>
+      <w:pPr>
+        <w:ind w:left="1440" w:hanging="1440"/>
+      </w:pPr>
+      <w:rPr>
+        <w:rFonts w:hint="default"/>
+      </w:rPr>
+    </w:lvl>
+    <w:lvl w:ilvl="7">
+      <w:start w:val="1"/>
+      <w:numFmt w:val="decimal"/>
+      <w:lvlText w:val="%1.%2.%3.%4.%5.%6.%7.%8"/>
+      <w:lvlJc w:val="left"/>
+      <w:pPr>
+        <w:ind w:left="1440" w:hanging="1440"/>
+      </w:pPr>
+      <w:rPr>
+        <w:rFonts w:hint="default"/>
+      </w:rPr>
+    </w:lvl>
+    <w:lvl w:ilvl="8">
+      <w:start w:val="1"/>
+      <w:numFmt w:val="decimal"/>
+      <w:lvlText w:val="%1.%2.%3.%4.%5.%6.%7.%8.%9"/>
+      <w:lvlJc w:val="left"/>
+      <w:pPr>
+        <w:ind w:left="1440" w:hanging="1440"/>
+      </w:pPr>
+      <w:rPr>
+        <w:rFonts w:hint="default"/>
+      </w:rPr>
+    </w:lvl>
+  </w:abstractNum>
+  <w:abstractNum w:abstractNumId="1">
     <w:nsid w:val="46421C5B"/>
     <w:multiLevelType w:val="hybridMultilevel"/>
     <w:tmpl w:val="F842A550"/>
@@ -4211,7 +5223,7 @@
       </w:rPr>
     </w:lvl>
   </w:abstractNum>
-  <w:abstractNum w:abstractNumId="1">
+  <w:abstractNum w:abstractNumId="2">
     <w:nsid w:val="51963BBC"/>
     <w:multiLevelType w:val="multilevel"/>
     <w:tmpl w:val="B90A488E"/>
@@ -4324,7 +5336,7 @@
       </w:rPr>
     </w:lvl>
   </w:abstractNum>
-  <w:abstractNum w:abstractNumId="2">
+  <w:abstractNum w:abstractNumId="3">
     <w:nsid w:val="604873EA"/>
     <w:multiLevelType w:val="multilevel"/>
     <w:tmpl w:val="8CDA16F2"/>
@@ -4445,7 +5457,7 @@
       </w:rPr>
     </w:lvl>
   </w:abstractNum>
-  <w:abstractNum w:abstractNumId="3">
+  <w:abstractNum w:abstractNumId="4">
     <w:nsid w:val="68CF1834"/>
     <w:multiLevelType w:val="multilevel"/>
     <w:tmpl w:val="753E360C"/>
@@ -4559,16 +5571,19 @@
     </w:lvl>
   </w:abstractNum>
   <w:num w:numId="1">
-    <w:abstractNumId w:val="0"/>
+    <w:abstractNumId w:val="1"/>
   </w:num>
   <w:num w:numId="2">
+    <w:abstractNumId w:val="3"/>
+  </w:num>
+  <w:num w:numId="3">
     <w:abstractNumId w:val="2"/>
   </w:num>
-  <w:num w:numId="3">
-    <w:abstractNumId w:val="1"/>
+  <w:num w:numId="4">
+    <w:abstractNumId w:val="4"/>
   </w:num>
-  <w:num w:numId="4">
-    <w:abstractNumId w:val="3"/>
+  <w:num w:numId="5">
+    <w:abstractNumId w:val="0"/>
   </w:num>
 </w:numbering>
 </file>
@@ -5451,7 +6466,7 @@
 </file>
 
 <file path=customXml/itemProps1.xml><?xml version="1.0" encoding="utf-8"?>
-<ds:datastoreItem xmlns:ds="http://schemas.openxmlformats.org/officeDocument/2006/customXml" ds:itemID="{28FFBADD-1B18-43D8-A05A-20D97A22DF1C}">
+<ds:datastoreItem xmlns:ds="http://schemas.openxmlformats.org/officeDocument/2006/customXml" ds:itemID="{2ED31DF7-AD3B-498E-9BD0-FD242AA22CF2}">
   <ds:schemaRefs>
     <ds:schemaRef ds:uri="http://schemas.openxmlformats.org/officeDocument/2006/bibliography"/>
   </ds:schemaRefs>

</xml_diff>